<commit_message>
We finally got a test case of the report to work.
</commit_message>
<xml_diff>
--- a/reports/sflCHARM_reticulate_test_20200404.docx
+++ b/reports/sflCHARM_reticulate_test_20200404.docx
@@ -611,18 +611,30 @@
       </w:r>
       <w:r>
         <w:rPr>
-          <w:rStyle w:val="DecValTok"/>
-        </w:rPr>
-        <w:t xml:space="preserve">2761581</w:t>
-      </w:r>
-      <w:r>
-        <w:br w:type="textWrapping"/>
-      </w:r>
-      <w:r>
-        <w:rPr>
-          <w:rStyle w:val="NormalTok"/>
-        </w:rPr>
-        <w:t xml:space="preserve">S </w:t>
+          <w:rStyle w:val="FloatTok"/>
+        </w:rPr>
+        <w:t xml:space="preserve">2761581.0</w:t>
+      </w:r>
+      <w:r>
+        <w:br w:type="textWrapping"/>
+      </w:r>
+      <w:r>
+        <w:br w:type="textWrapping"/>
+      </w:r>
+      <w:r>
+        <w:rPr>
+          <w:rStyle w:val="CommentTok"/>
+        </w:rPr>
+        <w:t xml:space="preserve"># Hospital Market Share</w:t>
+      </w:r>
+      <w:r>
+        <w:br w:type="textWrapping"/>
+      </w:r>
+      <w:r>
+        <w:rPr>
+          <w:rStyle w:val="NormalTok"/>
+        </w:rPr>
+        <w:t xml:space="preserve">Penn_market_share </w:t>
       </w:r>
       <w:r>
         <w:rPr>
@@ -634,7 +646,13 @@
         <w:rPr>
           <w:rStyle w:val="NormalTok"/>
         </w:rPr>
-        <w:t xml:space="preserve"> S_default</w:t>
+        <w:t xml:space="preserve"> </w:t>
+      </w:r>
+      <w:r>
+        <w:rPr>
+          <w:rStyle w:val="FloatTok"/>
+        </w:rPr>
+        <w:t xml:space="preserve">0.15</w:t>
       </w:r>
       <w:r>
         <w:br w:type="textWrapping"/>
@@ -646,16 +664,16 @@
         <w:rPr>
           <w:rStyle w:val="CommentTok"/>
         </w:rPr>
-        <w:t xml:space="preserve"># Hospital Market Share</w:t>
-      </w:r>
-      <w:r>
-        <w:br w:type="textWrapping"/>
-      </w:r>
-      <w:r>
-        <w:rPr>
-          <w:rStyle w:val="NormalTok"/>
-        </w:rPr>
-        <w:t xml:space="preserve">Penn_market_share </w:t>
+        <w:t xml:space="preserve"># Currently Hospitalised Patients (at current hospital?)</w:t>
+      </w:r>
+      <w:r>
+        <w:br w:type="textWrapping"/>
+      </w:r>
+      <w:r>
+        <w:rPr>
+          <w:rStyle w:val="NormalTok"/>
+        </w:rPr>
+        <w:t xml:space="preserve">known_cases </w:t>
       </w:r>
       <w:r>
         <w:rPr>
@@ -673,7 +691,28 @@
         <w:rPr>
           <w:rStyle w:val="FloatTok"/>
         </w:rPr>
-        <w:t xml:space="preserve">0.15</w:t>
+        <w:t xml:space="preserve">400.0</w:t>
+      </w:r>
+      <w:r>
+        <w:br w:type="textWrapping"/>
+      </w:r>
+      <w:r>
+        <w:rPr>
+          <w:rStyle w:val="NormalTok"/>
+        </w:rPr>
+        <w:t xml:space="preserve">current_hosp </w:t>
+      </w:r>
+      <w:r>
+        <w:rPr>
+          <w:rStyle w:val="OperatorTok"/>
+        </w:rPr>
+        <w:t xml:space="preserve">=</w:t>
+      </w:r>
+      <w:r>
+        <w:rPr>
+          <w:rStyle w:val="NormalTok"/>
+        </w:rPr>
+        <w:t xml:space="preserve"> known_cases</w:t>
       </w:r>
       <w:r>
         <w:br w:type="textWrapping"/>
@@ -685,16 +724,16 @@
         <w:rPr>
           <w:rStyle w:val="CommentTok"/>
         </w:rPr>
-        <w:t xml:space="preserve"># Currently Hospitalised Patients (at current hospital?)</w:t>
-      </w:r>
-      <w:r>
-        <w:br w:type="textWrapping"/>
-      </w:r>
-      <w:r>
-        <w:rPr>
-          <w:rStyle w:val="NormalTok"/>
-        </w:rPr>
-        <w:t xml:space="preserve">known_cases </w:t>
+        <w:t xml:space="preserve"># Currently Hospitalised Patients</w:t>
+      </w:r>
+      <w:r>
+        <w:br w:type="textWrapping"/>
+      </w:r>
+      <w:r>
+        <w:rPr>
+          <w:rStyle w:val="NormalTok"/>
+        </w:rPr>
+        <w:t xml:space="preserve">known_infections </w:t>
       </w:r>
       <w:r>
         <w:rPr>
@@ -710,18 +749,18 @@
       </w:r>
       <w:r>
         <w:rPr>
-          <w:rStyle w:val="DecValTok"/>
-        </w:rPr>
-        <w:t xml:space="preserve">400</w:t>
-      </w:r>
-      <w:r>
-        <w:br w:type="textWrapping"/>
-      </w:r>
-      <w:r>
-        <w:rPr>
-          <w:rStyle w:val="NormalTok"/>
-        </w:rPr>
-        <w:t xml:space="preserve">current_hosp </w:t>
+          <w:rStyle w:val="FloatTok"/>
+        </w:rPr>
+        <w:t xml:space="preserve">1000.0</w:t>
+      </w:r>
+      <w:r>
+        <w:br w:type="textWrapping"/>
+      </w:r>
+      <w:r>
+        <w:rPr>
+          <w:rStyle w:val="NormalTok"/>
+        </w:rPr>
+        <w:t xml:space="preserve">initial_infections </w:t>
       </w:r>
       <w:r>
         <w:rPr>
@@ -733,28 +772,37 @@
         <w:rPr>
           <w:rStyle w:val="NormalTok"/>
         </w:rPr>
-        <w:t xml:space="preserve"> known_cases</w:t>
-      </w:r>
-      <w:r>
-        <w:br w:type="textWrapping"/>
-      </w:r>
-      <w:r>
-        <w:br w:type="textWrapping"/>
-      </w:r>
+        <w:t xml:space="preserve"> known_infections</w:t>
+      </w:r>
+    </w:p>
+    <w:p>
+      <w:pPr>
+        <w:pStyle w:val="Heading3"/>
+      </w:pPr>
+      <w:bookmarkStart w:id="23" w:name="spread-and-contact-parameters"/>
+      <w:r>
+        <w:t xml:space="preserve">Spread and Contact Parameters</w:t>
+      </w:r>
+      <w:bookmarkEnd w:id="23"/>
+    </w:p>
+    <w:p>
+      <w:pPr>
+        <w:pStyle w:val="SourceCode"/>
+      </w:pPr>
       <w:r>
         <w:rPr>
           <w:rStyle w:val="CommentTok"/>
         </w:rPr>
-        <w:t xml:space="preserve"># Currently Hospitalised Patients</w:t>
-      </w:r>
-      <w:r>
-        <w:br w:type="textWrapping"/>
-      </w:r>
-      <w:r>
-        <w:rPr>
-          <w:rStyle w:val="NormalTok"/>
-        </w:rPr>
-        <w:t xml:space="preserve">known_infections </w:t>
+        <w:t xml:space="preserve"># Doubling Time</w:t>
+      </w:r>
+      <w:r>
+        <w:br w:type="textWrapping"/>
+      </w:r>
+      <w:r>
+        <w:rPr>
+          <w:rStyle w:val="NormalTok"/>
+        </w:rPr>
+        <w:t xml:space="preserve">doubling_time </w:t>
       </w:r>
       <w:r>
         <w:rPr>
@@ -770,18 +818,30 @@
       </w:r>
       <w:r>
         <w:rPr>
-          <w:rStyle w:val="DecValTok"/>
-        </w:rPr>
-        <w:t xml:space="preserve">1000</w:t>
-      </w:r>
-      <w:r>
-        <w:br w:type="textWrapping"/>
-      </w:r>
-      <w:r>
-        <w:rPr>
-          <w:rStyle w:val="NormalTok"/>
-        </w:rPr>
-        <w:t xml:space="preserve">initial_infections </w:t>
+          <w:rStyle w:val="FloatTok"/>
+        </w:rPr>
+        <w:t xml:space="preserve">6.0</w:t>
+      </w:r>
+      <w:r>
+        <w:br w:type="textWrapping"/>
+      </w:r>
+      <w:r>
+        <w:br w:type="textWrapping"/>
+      </w:r>
+      <w:r>
+        <w:rPr>
+          <w:rStyle w:val="CommentTok"/>
+        </w:rPr>
+        <w:t xml:space="preserve"># Social Distancing (% reduction in social contact)</w:t>
+      </w:r>
+      <w:r>
+        <w:br w:type="textWrapping"/>
+      </w:r>
+      <w:r>
+        <w:rPr>
+          <w:rStyle w:val="NormalTok"/>
+        </w:rPr>
+        <w:t xml:space="preserve">relative_contact_rate </w:t>
       </w:r>
       <w:r>
         <w:rPr>
@@ -793,18 +853,24 @@
         <w:rPr>
           <w:rStyle w:val="NormalTok"/>
         </w:rPr>
-        <w:t xml:space="preserve"> known_infections</w:t>
+        <w:t xml:space="preserve"> </w:t>
+      </w:r>
+      <w:r>
+        <w:rPr>
+          <w:rStyle w:val="FloatTok"/>
+        </w:rPr>
+        <w:t xml:space="preserve">0.0</w:t>
       </w:r>
     </w:p>
     <w:p>
       <w:pPr>
         <w:pStyle w:val="Heading3"/>
       </w:pPr>
-      <w:bookmarkStart w:id="23" w:name="spread-and-contact-parameters"/>
-      <w:r>
-        <w:t xml:space="preserve">Spread and Contact Parameters</w:t>
-      </w:r>
-      <w:bookmarkEnd w:id="23"/>
+      <w:bookmarkStart w:id="24" w:name="severity-rates"/>
+      <w:r>
+        <w:t xml:space="preserve">Severity Rates</w:t>
+      </w:r>
+      <w:bookmarkEnd w:id="24"/>
     </w:p>
     <w:p>
       <w:pPr>
@@ -814,16 +880,16 @@
         <w:rPr>
           <w:rStyle w:val="CommentTok"/>
         </w:rPr>
-        <w:t xml:space="preserve"># Doubling Time</w:t>
-      </w:r>
-      <w:r>
-        <w:br w:type="textWrapping"/>
-      </w:r>
-      <w:r>
-        <w:rPr>
-          <w:rStyle w:val="NormalTok"/>
-        </w:rPr>
-        <w:t xml:space="preserve">doubling_time </w:t>
+        <w:t xml:space="preserve"># Hospitalisation (% of total infections)</w:t>
+      </w:r>
+      <w:r>
+        <w:br w:type="textWrapping"/>
+      </w:r>
+      <w:r>
+        <w:rPr>
+          <w:rStyle w:val="NormalTok"/>
+        </w:rPr>
+        <w:t xml:space="preserve">hosp_rate </w:t>
       </w:r>
       <w:r>
         <w:rPr>
@@ -839,9 +905,9 @@
       </w:r>
       <w:r>
         <w:rPr>
-          <w:rStyle w:val="DecValTok"/>
-        </w:rPr>
-        <w:t xml:space="preserve">6</w:t>
+          <w:rStyle w:val="FloatTok"/>
+        </w:rPr>
+        <w:t xml:space="preserve">0.05</w:t>
       </w:r>
       <w:r>
         <w:br w:type="textWrapping"/>
@@ -853,16 +919,16 @@
         <w:rPr>
           <w:rStyle w:val="CommentTok"/>
         </w:rPr>
-        <w:t xml:space="preserve"># Social Distancing (% reduction in social contact)</w:t>
-      </w:r>
-      <w:r>
-        <w:br w:type="textWrapping"/>
-      </w:r>
-      <w:r>
-        <w:rPr>
-          <w:rStyle w:val="NormalTok"/>
-        </w:rPr>
-        <w:t xml:space="preserve">relative_contact_rate </w:t>
+        <w:t xml:space="preserve"># ICU (% of total infections)</w:t>
+      </w:r>
+      <w:r>
+        <w:br w:type="textWrapping"/>
+      </w:r>
+      <w:r>
+        <w:rPr>
+          <w:rStyle w:val="NormalTok"/>
+        </w:rPr>
+        <w:t xml:space="preserve">icu_rate </w:t>
       </w:r>
       <w:r>
         <w:rPr>
@@ -878,20 +944,59 @@
       </w:r>
       <w:r>
         <w:rPr>
-          <w:rStyle w:val="DecValTok"/>
-        </w:rPr>
-        <w:t xml:space="preserve">0</w:t>
+          <w:rStyle w:val="FloatTok"/>
+        </w:rPr>
+        <w:t xml:space="preserve">0.02</w:t>
+      </w:r>
+      <w:r>
+        <w:br w:type="textWrapping"/>
+      </w:r>
+      <w:r>
+        <w:br w:type="textWrapping"/>
+      </w:r>
+      <w:r>
+        <w:rPr>
+          <w:rStyle w:val="CommentTok"/>
+        </w:rPr>
+        <w:t xml:space="preserve"># Ventilated (% of total infections)</w:t>
+      </w:r>
+      <w:r>
+        <w:br w:type="textWrapping"/>
+      </w:r>
+      <w:r>
+        <w:rPr>
+          <w:rStyle w:val="NormalTok"/>
+        </w:rPr>
+        <w:t xml:space="preserve">vent_rate </w:t>
+      </w:r>
+      <w:r>
+        <w:rPr>
+          <w:rStyle w:val="OperatorTok"/>
+        </w:rPr>
+        <w:t xml:space="preserve">=</w:t>
+      </w:r>
+      <w:r>
+        <w:rPr>
+          <w:rStyle w:val="NormalTok"/>
+        </w:rPr>
+        <w:t xml:space="preserve"> </w:t>
+      </w:r>
+      <w:r>
+        <w:rPr>
+          <w:rStyle w:val="FloatTok"/>
+        </w:rPr>
+        <w:t xml:space="preserve">0.01</w:t>
       </w:r>
     </w:p>
     <w:p>
       <w:pPr>
         <w:pStyle w:val="Heading3"/>
       </w:pPr>
-      <w:bookmarkStart w:id="24" w:name="severity-rates"/>
-      <w:r>
-        <w:t xml:space="preserve">Severity Rates</w:t>
-      </w:r>
-      <w:bookmarkEnd w:id="24"/>
+      <w:bookmarkStart w:id="25" w:name="severity-times"/>
+      <w:r>
+        <w:t xml:space="preserve">Severity Times</w:t>
+      </w:r>
+      <w:bookmarkEnd w:id="25"/>
     </w:p>
     <w:p>
       <w:pPr>
@@ -901,16 +1006,16 @@
         <w:rPr>
           <w:rStyle w:val="CommentTok"/>
         </w:rPr>
-        <w:t xml:space="preserve"># Hospitalisation (% of total infections)</w:t>
-      </w:r>
-      <w:r>
-        <w:br w:type="textWrapping"/>
-      </w:r>
-      <w:r>
-        <w:rPr>
-          <w:rStyle w:val="NormalTok"/>
-        </w:rPr>
-        <w:t xml:space="preserve">hosp_rate </w:t>
+        <w:t xml:space="preserve"># Infectious Days</w:t>
+      </w:r>
+      <w:r>
+        <w:br w:type="textWrapping"/>
+      </w:r>
+      <w:r>
+        <w:rPr>
+          <w:rStyle w:val="NormalTok"/>
+        </w:rPr>
+        <w:t xml:space="preserve">recovery_days </w:t>
       </w:r>
       <w:r>
         <w:rPr>
@@ -928,7 +1033,7 @@
         <w:rPr>
           <w:rStyle w:val="FloatTok"/>
         </w:rPr>
-        <w:t xml:space="preserve">0.05</w:t>
+        <w:t xml:space="preserve">14.0</w:t>
       </w:r>
       <w:r>
         <w:br w:type="textWrapping"/>
@@ -940,16 +1045,16 @@
         <w:rPr>
           <w:rStyle w:val="CommentTok"/>
         </w:rPr>
-        <w:t xml:space="preserve"># ICU (% of total infections)</w:t>
-      </w:r>
-      <w:r>
-        <w:br w:type="textWrapping"/>
-      </w:r>
-      <w:r>
-        <w:rPr>
-          <w:rStyle w:val="NormalTok"/>
-        </w:rPr>
-        <w:t xml:space="preserve">icu_rate </w:t>
+        <w:t xml:space="preserve"># Average hospital length of stay (days)</w:t>
+      </w:r>
+      <w:r>
+        <w:br w:type="textWrapping"/>
+      </w:r>
+      <w:r>
+        <w:rPr>
+          <w:rStyle w:val="NormalTok"/>
+        </w:rPr>
+        <w:t xml:space="preserve">hosp_los </w:t>
       </w:r>
       <w:r>
         <w:rPr>
@@ -967,7 +1072,7 @@
         <w:rPr>
           <w:rStyle w:val="FloatTok"/>
         </w:rPr>
-        <w:t xml:space="preserve">0.02</w:t>
+        <w:t xml:space="preserve">7.0</w:t>
       </w:r>
       <w:r>
         <w:br w:type="textWrapping"/>
@@ -979,16 +1084,16 @@
         <w:rPr>
           <w:rStyle w:val="CommentTok"/>
         </w:rPr>
-        <w:t xml:space="preserve"># Ventilated (% of total infections)</w:t>
-      </w:r>
-      <w:r>
-        <w:br w:type="textWrapping"/>
-      </w:r>
-      <w:r>
-        <w:rPr>
-          <w:rStyle w:val="NormalTok"/>
-        </w:rPr>
-        <w:t xml:space="preserve">vent_rate </w:t>
+        <w:t xml:space="preserve"># Average ICU length of stay (days)</w:t>
+      </w:r>
+      <w:r>
+        <w:br w:type="textWrapping"/>
+      </w:r>
+      <w:r>
+        <w:rPr>
+          <w:rStyle w:val="NormalTok"/>
+        </w:rPr>
+        <w:t xml:space="preserve">icu_los </w:t>
       </w:r>
       <w:r>
         <w:rPr>
@@ -1006,18 +1111,75 @@
         <w:rPr>
           <w:rStyle w:val="FloatTok"/>
         </w:rPr>
-        <w:t xml:space="preserve">0.01</w:t>
+        <w:t xml:space="preserve">9.0</w:t>
+      </w:r>
+      <w:r>
+        <w:br w:type="textWrapping"/>
+      </w:r>
+      <w:r>
+        <w:br w:type="textWrapping"/>
+      </w:r>
+      <w:r>
+        <w:rPr>
+          <w:rStyle w:val="CommentTok"/>
+        </w:rPr>
+        <w:t xml:space="preserve"># Average length of stay on a ventilator (days)</w:t>
+      </w:r>
+      <w:r>
+        <w:br w:type="textWrapping"/>
+      </w:r>
+      <w:r>
+        <w:rPr>
+          <w:rStyle w:val="NormalTok"/>
+        </w:rPr>
+        <w:t xml:space="preserve">vent_los </w:t>
+      </w:r>
+      <w:r>
+        <w:rPr>
+          <w:rStyle w:val="OperatorTok"/>
+        </w:rPr>
+        <w:t xml:space="preserve">=</w:t>
+      </w:r>
+      <w:r>
+        <w:rPr>
+          <w:rStyle w:val="NormalTok"/>
+        </w:rPr>
+        <w:t xml:space="preserve"> </w:t>
+      </w:r>
+      <w:r>
+        <w:rPr>
+          <w:rStyle w:val="FloatTok"/>
+        </w:rPr>
+        <w:t xml:space="preserve">10.0</w:t>
+      </w:r>
+    </w:p>
+    <w:p>
+      <w:pPr>
+        <w:pStyle w:val="Heading2"/>
+      </w:pPr>
+      <w:bookmarkStart w:id="26" w:name="directly-estimated-parameters"/>
+      <w:r>
+        <w:t xml:space="preserve">Directly Estimated Parameters</w:t>
+      </w:r>
+      <w:bookmarkEnd w:id="26"/>
+    </w:p>
+    <w:p>
+      <w:pPr>
+        <w:pStyle w:val="FirstParagraph"/>
+      </w:pPr>
+      <w:r>
+        <w:t xml:space="preserve">Given the parameters above, we calculate the following disease spread parameters.</w:t>
       </w:r>
     </w:p>
     <w:p>
       <w:pPr>
         <w:pStyle w:val="Heading3"/>
       </w:pPr>
-      <w:bookmarkStart w:id="25" w:name="severity-times"/>
-      <w:r>
-        <w:t xml:space="preserve">Severity Times</w:t>
-      </w:r>
-      <w:bookmarkEnd w:id="25"/>
+      <w:bookmarkStart w:id="27" w:name="sir-initial-values"/>
+      <w:r>
+        <w:t xml:space="preserve">SIR Initial Values</w:t>
+      </w:r>
+      <w:bookmarkEnd w:id="27"/>
     </w:p>
     <w:p>
       <w:pPr>
@@ -1025,39 +1187,258 @@
       </w:pPr>
       <w:r>
         <w:rPr>
+          <w:rStyle w:val="NormalTok"/>
+        </w:rPr>
+        <w:t xml:space="preserve">total_infections </w:t>
+      </w:r>
+      <w:r>
+        <w:rPr>
+          <w:rStyle w:val="OperatorTok"/>
+        </w:rPr>
+        <w:t xml:space="preserve">=</w:t>
+      </w:r>
+      <w:r>
+        <w:rPr>
+          <w:rStyle w:val="NormalTok"/>
+        </w:rPr>
+        <w:t xml:space="preserve"> current_hosp </w:t>
+      </w:r>
+      <w:r>
+        <w:rPr>
+          <w:rStyle w:val="OperatorTok"/>
+        </w:rPr>
+        <w:t xml:space="preserve">/</w:t>
+      </w:r>
+      <w:r>
+        <w:rPr>
+          <w:rStyle w:val="NormalTok"/>
+        </w:rPr>
+        <w:t xml:space="preserve"> Penn_market_share </w:t>
+      </w:r>
+      <w:r>
+        <w:rPr>
+          <w:rStyle w:val="OperatorTok"/>
+        </w:rPr>
+        <w:t xml:space="preserve">/</w:t>
+      </w:r>
+      <w:r>
+        <w:rPr>
+          <w:rStyle w:val="NormalTok"/>
+        </w:rPr>
+        <w:t xml:space="preserve"> hosp_rate</w:t>
+      </w:r>
+      <w:r>
+        <w:br w:type="textWrapping"/>
+      </w:r>
+      <w:r>
+        <w:rPr>
+          <w:rStyle w:val="BuiltInTok"/>
+        </w:rPr>
+        <w:t xml:space="preserve">print</w:t>
+      </w:r>
+      <w:r>
+        <w:rPr>
+          <w:rStyle w:val="NormalTok"/>
+        </w:rPr>
+        <w:t xml:space="preserve">(total_infections)</w:t>
+      </w:r>
+    </w:p>
+    <w:p>
+      <w:pPr>
+        <w:pStyle w:val="SourceCode"/>
+      </w:pPr>
+      <w:r>
+        <w:rPr>
+          <w:rStyle w:val="VerbatimChar"/>
+        </w:rPr>
+        <w:t xml:space="preserve">## 53333.333333333336</w:t>
+      </w:r>
+    </w:p>
+    <w:p>
+      <w:pPr>
+        <w:pStyle w:val="SourceCode"/>
+      </w:pPr>
+      <w:r>
+        <w:rPr>
+          <w:rStyle w:val="NormalTok"/>
+        </w:rPr>
+        <w:t xml:space="preserve">detection_prob </w:t>
+      </w:r>
+      <w:r>
+        <w:rPr>
+          <w:rStyle w:val="OperatorTok"/>
+        </w:rPr>
+        <w:t xml:space="preserve">=</w:t>
+      </w:r>
+      <w:r>
+        <w:rPr>
+          <w:rStyle w:val="NormalTok"/>
+        </w:rPr>
+        <w:t xml:space="preserve"> initial_infections </w:t>
+      </w:r>
+      <w:r>
+        <w:rPr>
+          <w:rStyle w:val="OperatorTok"/>
+        </w:rPr>
+        <w:t xml:space="preserve">/</w:t>
+      </w:r>
+      <w:r>
+        <w:rPr>
+          <w:rStyle w:val="NormalTok"/>
+        </w:rPr>
+        <w:t xml:space="preserve"> total_infections</w:t>
+      </w:r>
+      <w:r>
+        <w:br w:type="textWrapping"/>
+      </w:r>
+      <w:r>
+        <w:rPr>
+          <w:rStyle w:val="BuiltInTok"/>
+        </w:rPr>
+        <w:t xml:space="preserve">print</w:t>
+      </w:r>
+      <w:r>
+        <w:rPr>
+          <w:rStyle w:val="NormalTok"/>
+        </w:rPr>
+        <w:t xml:space="preserve">(detection_prob)</w:t>
+      </w:r>
+    </w:p>
+    <w:p>
+      <w:pPr>
+        <w:pStyle w:val="SourceCode"/>
+      </w:pPr>
+      <w:r>
+        <w:rPr>
+          <w:rStyle w:val="VerbatimChar"/>
+        </w:rPr>
+        <w:t xml:space="preserve">## 0.01875</w:t>
+      </w:r>
+    </w:p>
+    <w:p>
+      <w:pPr>
+        <w:pStyle w:val="SourceCode"/>
+      </w:pPr>
+      <w:r>
+        <w:rPr>
+          <w:rStyle w:val="NormalTok"/>
+        </w:rPr>
+        <w:t xml:space="preserve">Infct </w:t>
+      </w:r>
+      <w:r>
+        <w:rPr>
+          <w:rStyle w:val="OperatorTok"/>
+        </w:rPr>
+        <w:t xml:space="preserve">=</w:t>
+      </w:r>
+      <w:r>
+        <w:rPr>
+          <w:rStyle w:val="NormalTok"/>
+        </w:rPr>
+        <w:t xml:space="preserve"> initial_infections </w:t>
+      </w:r>
+      <w:r>
+        <w:rPr>
+          <w:rStyle w:val="OperatorTok"/>
+        </w:rPr>
+        <w:t xml:space="preserve">/</w:t>
+      </w:r>
+      <w:r>
+        <w:rPr>
+          <w:rStyle w:val="NormalTok"/>
+        </w:rPr>
+        <w:t xml:space="preserve"> detection_prob</w:t>
+      </w:r>
+      <w:r>
+        <w:br w:type="textWrapping"/>
+      </w:r>
+      <w:r>
+        <w:rPr>
+          <w:rStyle w:val="NormalTok"/>
+        </w:rPr>
+        <w:t xml:space="preserve">Susc, Infct, Recov </w:t>
+      </w:r>
+      <w:r>
+        <w:rPr>
+          <w:rStyle w:val="OperatorTok"/>
+        </w:rPr>
+        <w:t xml:space="preserve">=</w:t>
+      </w:r>
+      <w:r>
+        <w:rPr>
+          <w:rStyle w:val="NormalTok"/>
+        </w:rPr>
+        <w:t xml:space="preserve"> S_default </w:t>
+      </w:r>
+      <w:r>
+        <w:rPr>
+          <w:rStyle w:val="OperatorTok"/>
+        </w:rPr>
+        <w:t xml:space="preserve">-</w:t>
+      </w:r>
+      <w:r>
+        <w:rPr>
+          <w:rStyle w:val="NormalTok"/>
+        </w:rPr>
+        <w:t xml:space="preserve"> Infct, Infct, </w:t>
+      </w:r>
+      <w:r>
+        <w:rPr>
+          <w:rStyle w:val="FloatTok"/>
+        </w:rPr>
+        <w:t xml:space="preserve">0.0</w:t>
+      </w:r>
+      <w:r>
+        <w:br w:type="textWrapping"/>
+      </w:r>
+      <w:r>
+        <w:rPr>
+          <w:rStyle w:val="BuiltInTok"/>
+        </w:rPr>
+        <w:t xml:space="preserve">print</w:t>
+      </w:r>
+      <w:r>
+        <w:rPr>
+          <w:rStyle w:val="NormalTok"/>
+        </w:rPr>
+        <w:t xml:space="preserve">(Susc)</w:t>
+      </w:r>
+    </w:p>
+    <w:p>
+      <w:pPr>
+        <w:pStyle w:val="SourceCode"/>
+      </w:pPr>
+      <w:r>
+        <w:rPr>
+          <w:rStyle w:val="VerbatimChar"/>
+        </w:rPr>
+        <w:t xml:space="preserve">## 2708247.6666666665</w:t>
+      </w:r>
+    </w:p>
+    <w:p>
+      <w:pPr>
+        <w:pStyle w:val="SourceCode"/>
+      </w:pPr>
+      <w:r>
+        <w:rPr>
+          <w:rStyle w:val="BuiltInTok"/>
+        </w:rPr>
+        <w:t xml:space="preserve">print</w:t>
+      </w:r>
+      <w:r>
+        <w:rPr>
+          <w:rStyle w:val="NormalTok"/>
+        </w:rPr>
+        <w:t xml:space="preserve">(Infct)</w:t>
+      </w:r>
+      <w:r>
+        <w:br w:type="textWrapping"/>
+      </w:r>
+      <w:r>
+        <w:rPr>
           <w:rStyle w:val="CommentTok"/>
         </w:rPr>
-        <w:t xml:space="preserve"># Infectious Days</w:t>
-      </w:r>
-      <w:r>
-        <w:br w:type="textWrapping"/>
-      </w:r>
-      <w:r>
-        <w:rPr>
-          <w:rStyle w:val="NormalTok"/>
-        </w:rPr>
-        <w:t xml:space="preserve">recovery_days </w:t>
-      </w:r>
-      <w:r>
-        <w:rPr>
-          <w:rStyle w:val="OperatorTok"/>
-        </w:rPr>
-        <w:t xml:space="preserve">=</w:t>
-      </w:r>
-      <w:r>
-        <w:rPr>
-          <w:rStyle w:val="NormalTok"/>
-        </w:rPr>
-        <w:t xml:space="preserve"> </w:t>
-      </w:r>
-      <w:r>
-        <w:rPr>
-          <w:rStyle w:val="FloatTok"/>
-        </w:rPr>
-        <w:t xml:space="preserve">14.0</w:t>
-      </w:r>
-      <w:r>
-        <w:br w:type="textWrapping"/>
+        <w:t xml:space="preserve"># print(Recov)</w:t>
       </w:r>
       <w:r>
         <w:br w:type="textWrapping"/>
@@ -1066,330 +1447,7 @@
         <w:rPr>
           <w:rStyle w:val="CommentTok"/>
         </w:rPr>
-        <w:t xml:space="preserve"># Average hospital length of stay (days)</w:t>
-      </w:r>
-      <w:r>
-        <w:br w:type="textWrapping"/>
-      </w:r>
-      <w:r>
-        <w:rPr>
-          <w:rStyle w:val="NormalTok"/>
-        </w:rPr>
-        <w:t xml:space="preserve">hosp_los </w:t>
-      </w:r>
-      <w:r>
-        <w:rPr>
-          <w:rStyle w:val="OperatorTok"/>
-        </w:rPr>
-        <w:t xml:space="preserve">=</w:t>
-      </w:r>
-      <w:r>
-        <w:rPr>
-          <w:rStyle w:val="NormalTok"/>
-        </w:rPr>
-        <w:t xml:space="preserve"> </w:t>
-      </w:r>
-      <w:r>
-        <w:rPr>
-          <w:rStyle w:val="DecValTok"/>
-        </w:rPr>
-        <w:t xml:space="preserve">7</w:t>
-      </w:r>
-      <w:r>
-        <w:br w:type="textWrapping"/>
-      </w:r>
-      <w:r>
-        <w:br w:type="textWrapping"/>
-      </w:r>
-      <w:r>
-        <w:rPr>
-          <w:rStyle w:val="CommentTok"/>
-        </w:rPr>
-        <w:t xml:space="preserve"># Average ICU length of stay (days)</w:t>
-      </w:r>
-      <w:r>
-        <w:br w:type="textWrapping"/>
-      </w:r>
-      <w:r>
-        <w:rPr>
-          <w:rStyle w:val="NormalTok"/>
-        </w:rPr>
-        <w:t xml:space="preserve">icu_los </w:t>
-      </w:r>
-      <w:r>
-        <w:rPr>
-          <w:rStyle w:val="OperatorTok"/>
-        </w:rPr>
-        <w:t xml:space="preserve">=</w:t>
-      </w:r>
-      <w:r>
-        <w:rPr>
-          <w:rStyle w:val="NormalTok"/>
-        </w:rPr>
-        <w:t xml:space="preserve"> </w:t>
-      </w:r>
-      <w:r>
-        <w:rPr>
-          <w:rStyle w:val="DecValTok"/>
-        </w:rPr>
-        <w:t xml:space="preserve">9</w:t>
-      </w:r>
-      <w:r>
-        <w:br w:type="textWrapping"/>
-      </w:r>
-      <w:r>
-        <w:br w:type="textWrapping"/>
-      </w:r>
-      <w:r>
-        <w:rPr>
-          <w:rStyle w:val="CommentTok"/>
-        </w:rPr>
-        <w:t xml:space="preserve"># Average length of stay on a ventilator (days)</w:t>
-      </w:r>
-      <w:r>
-        <w:br w:type="textWrapping"/>
-      </w:r>
-      <w:r>
-        <w:rPr>
-          <w:rStyle w:val="NormalTok"/>
-        </w:rPr>
-        <w:t xml:space="preserve">vent_los </w:t>
-      </w:r>
-      <w:r>
-        <w:rPr>
-          <w:rStyle w:val="OperatorTok"/>
-        </w:rPr>
-        <w:t xml:space="preserve">=</w:t>
-      </w:r>
-      <w:r>
-        <w:rPr>
-          <w:rStyle w:val="NormalTok"/>
-        </w:rPr>
-        <w:t xml:space="preserve"> </w:t>
-      </w:r>
-      <w:r>
-        <w:rPr>
-          <w:rStyle w:val="DecValTok"/>
-        </w:rPr>
-        <w:t xml:space="preserve">10</w:t>
-      </w:r>
-    </w:p>
-    <w:p>
-      <w:pPr>
-        <w:pStyle w:val="Heading2"/>
-      </w:pPr>
-      <w:bookmarkStart w:id="26" w:name="directly-estimated-parameters"/>
-      <w:r>
-        <w:t xml:space="preserve">Directly Estimated Parameters</w:t>
-      </w:r>
-      <w:bookmarkEnd w:id="26"/>
-    </w:p>
-    <w:p>
-      <w:pPr>
-        <w:pStyle w:val="FirstParagraph"/>
-      </w:pPr>
-      <w:r>
-        <w:t xml:space="preserve">Given the parameters above, we calculate the following disease spread parameters.</w:t>
-      </w:r>
-    </w:p>
-    <w:p>
-      <w:pPr>
-        <w:pStyle w:val="Heading3"/>
-      </w:pPr>
-      <w:bookmarkStart w:id="27" w:name="sir-initial-values"/>
-      <w:r>
-        <w:t xml:space="preserve">SIR Initial Values</w:t>
-      </w:r>
-      <w:bookmarkEnd w:id="27"/>
-    </w:p>
-    <w:p>
-      <w:pPr>
-        <w:pStyle w:val="SourceCode"/>
-      </w:pPr>
-      <w:r>
-        <w:rPr>
-          <w:rStyle w:val="NormalTok"/>
-        </w:rPr>
-        <w:t xml:space="preserve">total_infections </w:t>
-      </w:r>
-      <w:r>
-        <w:rPr>
-          <w:rStyle w:val="OperatorTok"/>
-        </w:rPr>
-        <w:t xml:space="preserve">=</w:t>
-      </w:r>
-      <w:r>
-        <w:rPr>
-          <w:rStyle w:val="NormalTok"/>
-        </w:rPr>
-        <w:t xml:space="preserve"> current_hosp </w:t>
-      </w:r>
-      <w:r>
-        <w:rPr>
-          <w:rStyle w:val="OperatorTok"/>
-        </w:rPr>
-        <w:t xml:space="preserve">/</w:t>
-      </w:r>
-      <w:r>
-        <w:rPr>
-          <w:rStyle w:val="NormalTok"/>
-        </w:rPr>
-        <w:t xml:space="preserve"> Penn_market_share </w:t>
-      </w:r>
-      <w:r>
-        <w:rPr>
-          <w:rStyle w:val="OperatorTok"/>
-        </w:rPr>
-        <w:t xml:space="preserve">/</w:t>
-      </w:r>
-      <w:r>
-        <w:rPr>
-          <w:rStyle w:val="NormalTok"/>
-        </w:rPr>
-        <w:t xml:space="preserve"> hosp_rate</w:t>
-      </w:r>
-      <w:r>
-        <w:br w:type="textWrapping"/>
-      </w:r>
-      <w:r>
-        <w:rPr>
-          <w:rStyle w:val="BuiltInTok"/>
-        </w:rPr>
-        <w:t xml:space="preserve">print</w:t>
-      </w:r>
-      <w:r>
-        <w:rPr>
-          <w:rStyle w:val="NormalTok"/>
-        </w:rPr>
-        <w:t xml:space="preserve">(total_infections)</w:t>
-      </w:r>
-    </w:p>
-    <w:p>
-      <w:pPr>
-        <w:pStyle w:val="SourceCode"/>
-      </w:pPr>
-      <w:r>
-        <w:rPr>
-          <w:rStyle w:val="VerbatimChar"/>
-        </w:rPr>
-        <w:t xml:space="preserve">## 53333.333333333336</w:t>
-      </w:r>
-    </w:p>
-    <w:p>
-      <w:pPr>
-        <w:pStyle w:val="SourceCode"/>
-      </w:pPr>
-      <w:r>
-        <w:rPr>
-          <w:rStyle w:val="NormalTok"/>
-        </w:rPr>
-        <w:t xml:space="preserve">detection_prob </w:t>
-      </w:r>
-      <w:r>
-        <w:rPr>
-          <w:rStyle w:val="OperatorTok"/>
-        </w:rPr>
-        <w:t xml:space="preserve">=</w:t>
-      </w:r>
-      <w:r>
-        <w:rPr>
-          <w:rStyle w:val="NormalTok"/>
-        </w:rPr>
-        <w:t xml:space="preserve"> initial_infections </w:t>
-      </w:r>
-      <w:r>
-        <w:rPr>
-          <w:rStyle w:val="OperatorTok"/>
-        </w:rPr>
-        <w:t xml:space="preserve">/</w:t>
-      </w:r>
-      <w:r>
-        <w:rPr>
-          <w:rStyle w:val="NormalTok"/>
-        </w:rPr>
-        <w:t xml:space="preserve"> total_infections</w:t>
-      </w:r>
-      <w:r>
-        <w:br w:type="textWrapping"/>
-      </w:r>
-      <w:r>
-        <w:rPr>
-          <w:rStyle w:val="BuiltInTok"/>
-        </w:rPr>
-        <w:t xml:space="preserve">print</w:t>
-      </w:r>
-      <w:r>
-        <w:rPr>
-          <w:rStyle w:val="NormalTok"/>
-        </w:rPr>
-        <w:t xml:space="preserve">(detection_prob)</w:t>
-      </w:r>
-    </w:p>
-    <w:p>
-      <w:pPr>
-        <w:pStyle w:val="SourceCode"/>
-      </w:pPr>
-      <w:r>
-        <w:rPr>
-          <w:rStyle w:val="VerbatimChar"/>
-        </w:rPr>
-        <w:t xml:space="preserve">## 0.01875</w:t>
-      </w:r>
-    </w:p>
-    <w:p>
-      <w:pPr>
-        <w:pStyle w:val="SourceCode"/>
-      </w:pPr>
-      <w:r>
-        <w:rPr>
-          <w:rStyle w:val="NormalTok"/>
-        </w:rPr>
-        <w:t xml:space="preserve">S, I, R </w:t>
-      </w:r>
-      <w:r>
-        <w:rPr>
-          <w:rStyle w:val="OperatorTok"/>
-        </w:rPr>
-        <w:t xml:space="preserve">=</w:t>
-      </w:r>
-      <w:r>
-        <w:rPr>
-          <w:rStyle w:val="NormalTok"/>
-        </w:rPr>
-        <w:t xml:space="preserve"> S, initial_infections </w:t>
-      </w:r>
-      <w:r>
-        <w:rPr>
-          <w:rStyle w:val="OperatorTok"/>
-        </w:rPr>
-        <w:t xml:space="preserve">/</w:t>
-      </w:r>
-      <w:r>
-        <w:rPr>
-          <w:rStyle w:val="NormalTok"/>
-        </w:rPr>
-        <w:t xml:space="preserve"> detection_prob, </w:t>
-      </w:r>
-      <w:r>
-        <w:rPr>
-          <w:rStyle w:val="DecValTok"/>
-        </w:rPr>
-        <w:t xml:space="preserve">0</w:t>
-      </w:r>
-      <w:r>
-        <w:br w:type="textWrapping"/>
-      </w:r>
-      <w:r>
-        <w:rPr>
-          <w:rStyle w:val="BuiltInTok"/>
-        </w:rPr>
-        <w:t xml:space="preserve">print</w:t>
-      </w:r>
-      <w:r>
-        <w:rPr>
-          <w:rStyle w:val="NormalTok"/>
-        </w:rPr>
-        <w:t xml:space="preserve">(I)</w:t>
+        <w:t xml:space="preserve"># type(Recov)</w:t>
       </w:r>
     </w:p>
     <w:p>
@@ -1565,6 +1623,27 @@
       </w:pPr>
       <w:r>
         <w:rPr>
+          <w:rStyle w:val="CommentTok"/>
+        </w:rPr>
+        <w:t xml:space="preserve"># type(Recov)</w:t>
+      </w:r>
+      <w:r>
+        <w:br w:type="textWrapping"/>
+      </w:r>
+      <w:r>
+        <w:rPr>
+          <w:rStyle w:val="CommentTok"/>
+        </w:rPr>
+        <w:t xml:space="preserve"># print(Recov)</w:t>
+      </w:r>
+      <w:r>
+        <w:br w:type="textWrapping"/>
+      </w:r>
+      <w:r>
+        <w:br w:type="textWrapping"/>
+      </w:r>
+      <w:r>
+        <w:rPr>
           <w:rStyle w:val="NormalTok"/>
         </w:rPr>
         <w:t xml:space="preserve">gamma </w:t>
@@ -1583,9 +1662,9 @@
       </w:r>
       <w:r>
         <w:rPr>
-          <w:rStyle w:val="DecValTok"/>
-        </w:rPr>
-        <w:t xml:space="preserve">1</w:t>
+          <w:rStyle w:val="FloatTok"/>
+        </w:rPr>
+        <w:t xml:space="preserve">1.0</w:t>
       </w:r>
       <w:r>
         <w:rPr>
@@ -1685,7 +1764,7 @@
         <w:rPr>
           <w:rStyle w:val="NormalTok"/>
         </w:rPr>
-        <w:t xml:space="preserve"> S </w:t>
+        <w:t xml:space="preserve"> Susc </w:t>
       </w:r>
       <w:r>
         <w:rPr>
@@ -1701,9 +1780,9 @@
       </w:r>
       <w:r>
         <w:rPr>
-          <w:rStyle w:val="DecValTok"/>
-        </w:rPr>
-        <w:t xml:space="preserve">1</w:t>
+          <w:rStyle w:val="FloatTok"/>
+        </w:rPr>
+        <w:t xml:space="preserve">1.0</w:t>
       </w:r>
       <w:r>
         <w:rPr>
@@ -1739,7 +1818,7 @@
         <w:rPr>
           <w:rStyle w:val="CommentTok"/>
         </w:rPr>
-        <w:t xml:space="preserve"># {rate based on doubling time} / {initial S}</w:t>
+        <w:t xml:space="preserve"># {rate based on doubling time} / {initial Susc}</w:t>
       </w:r>
       <w:r>
         <w:br w:type="textWrapping"/>
@@ -1765,7 +1844,7 @@
         <w:rPr>
           <w:rStyle w:val="VerbatimChar"/>
         </w:rPr>
-        <w:t xml:space="preserve">## 7.021000641949103e-08</w:t>
+        <w:t xml:space="preserve">## 7.15926472029741e-08</w:t>
       </w:r>
     </w:p>
     <w:p>
@@ -1812,7 +1891,7 @@
         <w:rPr>
           <w:rStyle w:val="NormalTok"/>
         </w:rPr>
-        <w:t xml:space="preserve"> S </w:t>
+        <w:t xml:space="preserve"> Susc </w:t>
       </w:r>
       <w:r>
         <w:br w:type="textWrapping"/>
@@ -1895,9 +1974,9 @@
       </w:r>
       <w:r>
         <w:rPr>
-          <w:rStyle w:val="DecValTok"/>
-        </w:rPr>
-        <w:t xml:space="preserve">1</w:t>
+          <w:rStyle w:val="FloatTok"/>
+        </w:rPr>
+        <w:t xml:space="preserve">1.0</w:t>
       </w:r>
       <w:r>
         <w:rPr>
@@ -1977,9 +2056,9 @@
       </w:r>
       <w:r>
         <w:rPr>
-          <w:rStyle w:val="DecValTok"/>
-        </w:rPr>
-        <w:t xml:space="preserve">1</w:t>
+          <w:rStyle w:val="FloatTok"/>
+        </w:rPr>
+        <w:t xml:space="preserve">1.0</w:t>
       </w:r>
       <w:r>
         <w:rPr>
@@ -2009,7 +2088,7 @@
         <w:rPr>
           <w:rStyle w:val="NormalTok"/>
         </w:rPr>
-        <w:t xml:space="preserve"> S </w:t>
+        <w:t xml:space="preserve"> Susc </w:t>
       </w:r>
       <w:r>
         <w:rPr>
@@ -2037,9 +2116,9 @@
       </w:r>
       <w:r>
         <w:rPr>
-          <w:rStyle w:val="DecValTok"/>
-        </w:rPr>
-        <w:t xml:space="preserve">1</w:t>
+          <w:rStyle w:val="FloatTok"/>
+        </w:rPr>
+        <w:t xml:space="preserve">1.0</w:t>
       </w:r>
       <w:r>
         <w:rPr>
@@ -2079,6 +2158,18 @@
           <w:rStyle w:val="NormalTok"/>
         </w:rPr>
         <w:t xml:space="preserve">(doubling_time_t)</w:t>
+      </w:r>
+      <w:r>
+        <w:br w:type="textWrapping"/>
+      </w:r>
+      <w:r>
+        <w:br w:type="textWrapping"/>
+      </w:r>
+      <w:r>
+        <w:rPr>
+          <w:rStyle w:val="CommentTok"/>
+        </w:rPr>
+        <w:t xml:space="preserve"># type(Recov)</w:t>
       </w:r>
     </w:p>
     <w:p>
@@ -2170,6 +2261,18 @@
         <w:rPr>
           <w:rStyle w:val="CommentTok"/>
         </w:rPr>
+        <w:t xml:space="preserve"># type(Recov)</w:t>
+      </w:r>
+      <w:r>
+        <w:br w:type="textWrapping"/>
+      </w:r>
+      <w:r>
+        <w:br w:type="textWrapping"/>
+      </w:r>
+      <w:r>
+        <w:rPr>
+          <w:rStyle w:val="CommentTok"/>
+        </w:rPr>
         <w:t xml:space="preserve"># SIR at Outset</w:t>
       </w:r>
       <w:r>
@@ -2471,11 +2574,83 @@
       </w:r>
       <w:r>
         <w:rPr>
+          <w:rStyle w:val="FloatTok"/>
+        </w:rPr>
+        <w:t xml:space="preserve">0.0</w:t>
+      </w:r>
+      <w:r>
+        <w:br w:type="textWrapping"/>
+      </w:r>
+      <w:r>
+        <w:rPr>
+          <w:rStyle w:val="NormalTok"/>
+        </w:rPr>
+        <w:t xml:space="preserve">    </w:t>
+      </w:r>
+      <w:r>
+        <w:rPr>
+          <w:rStyle w:val="ControlFlowTok"/>
+        </w:rPr>
+        <w:t xml:space="preserve">if</w:t>
+      </w:r>
+      <w:r>
+        <w:rPr>
+          <w:rStyle w:val="NormalTok"/>
+        </w:rPr>
+        <w:t xml:space="preserve"> In </w:t>
+      </w:r>
+      <w:r>
+        <w:rPr>
+          <w:rStyle w:val="OperatorTok"/>
+        </w:rPr>
+        <w:t xml:space="preserve">&lt;</w:t>
+      </w:r>
+      <w:r>
+        <w:rPr>
+          <w:rStyle w:val="NormalTok"/>
+        </w:rPr>
+        <w:t xml:space="preserve"> </w:t>
+      </w:r>
+      <w:r>
+        <w:rPr>
           <w:rStyle w:val="DecValTok"/>
         </w:rPr>
         <w:t xml:space="preserve">0</w:t>
       </w:r>
       <w:r>
+        <w:rPr>
+          <w:rStyle w:val="NormalTok"/>
+        </w:rPr>
+        <w:t xml:space="preserve">:</w:t>
+      </w:r>
+      <w:r>
+        <w:br w:type="textWrapping"/>
+      </w:r>
+      <w:r>
+        <w:rPr>
+          <w:rStyle w:val="NormalTok"/>
+        </w:rPr>
+        <w:t xml:space="preserve">        In </w:t>
+      </w:r>
+      <w:r>
+        <w:rPr>
+          <w:rStyle w:val="OperatorTok"/>
+        </w:rPr>
+        <w:t xml:space="preserve">=</w:t>
+      </w:r>
+      <w:r>
+        <w:rPr>
+          <w:rStyle w:val="NormalTok"/>
+        </w:rPr>
+        <w:t xml:space="preserve"> </w:t>
+      </w:r>
+      <w:r>
+        <w:rPr>
+          <w:rStyle w:val="FloatTok"/>
+        </w:rPr>
+        <w:t xml:space="preserve">0.0</w:t>
+      </w:r>
+      <w:r>
         <w:br w:type="textWrapping"/>
       </w:r>
       <w:r>
@@ -2494,50 +2669,1431 @@
         <w:rPr>
           <w:rStyle w:val="NormalTok"/>
         </w:rPr>
+        <w:t xml:space="preserve"> Rn </w:t>
+      </w:r>
+      <w:r>
+        <w:rPr>
+          <w:rStyle w:val="OperatorTok"/>
+        </w:rPr>
+        <w:t xml:space="preserve">&lt;</w:t>
+      </w:r>
+      <w:r>
+        <w:rPr>
+          <w:rStyle w:val="NormalTok"/>
+        </w:rPr>
+        <w:t xml:space="preserve"> </w:t>
+      </w:r>
+      <w:r>
+        <w:rPr>
+          <w:rStyle w:val="DecValTok"/>
+        </w:rPr>
+        <w:t xml:space="preserve">0</w:t>
+      </w:r>
+      <w:r>
+        <w:rPr>
+          <w:rStyle w:val="NormalTok"/>
+        </w:rPr>
+        <w:t xml:space="preserve">:</w:t>
+      </w:r>
+      <w:r>
+        <w:br w:type="textWrapping"/>
+      </w:r>
+      <w:r>
+        <w:rPr>
+          <w:rStyle w:val="NormalTok"/>
+        </w:rPr>
+        <w:t xml:space="preserve">        Rn </w:t>
+      </w:r>
+      <w:r>
+        <w:rPr>
+          <w:rStyle w:val="OperatorTok"/>
+        </w:rPr>
+        <w:t xml:space="preserve">=</w:t>
+      </w:r>
+      <w:r>
+        <w:rPr>
+          <w:rStyle w:val="NormalTok"/>
+        </w:rPr>
+        <w:t xml:space="preserve"> </w:t>
+      </w:r>
+      <w:r>
+        <w:rPr>
+          <w:rStyle w:val="FloatTok"/>
+        </w:rPr>
+        <w:t xml:space="preserve">0.0</w:t>
+      </w:r>
+      <w:r>
+        <w:br w:type="textWrapping"/>
+      </w:r>
+      <w:r>
+        <w:br w:type="textWrapping"/>
+      </w:r>
+      <w:r>
+        <w:rPr>
+          <w:rStyle w:val="NormalTok"/>
+        </w:rPr>
+        <w:t xml:space="preserve">    scale </w:t>
+      </w:r>
+      <w:r>
+        <w:rPr>
+          <w:rStyle w:val="OperatorTok"/>
+        </w:rPr>
+        <w:t xml:space="preserve">=</w:t>
+      </w:r>
+      <w:r>
+        <w:rPr>
+          <w:rStyle w:val="NormalTok"/>
+        </w:rPr>
+        <w:t xml:space="preserve"> N </w:t>
+      </w:r>
+      <w:r>
+        <w:rPr>
+          <w:rStyle w:val="OperatorTok"/>
+        </w:rPr>
+        <w:t xml:space="preserve">/</w:t>
+      </w:r>
+      <w:r>
+        <w:rPr>
+          <w:rStyle w:val="NormalTok"/>
+        </w:rPr>
+        <w:t xml:space="preserve"> (Sn </w:t>
+      </w:r>
+      <w:r>
+        <w:rPr>
+          <w:rStyle w:val="OperatorTok"/>
+        </w:rPr>
+        <w:t xml:space="preserve">+</w:t>
+      </w:r>
+      <w:r>
+        <w:rPr>
+          <w:rStyle w:val="NormalTok"/>
+        </w:rPr>
         <w:t xml:space="preserve"> In </w:t>
       </w:r>
       <w:r>
         <w:rPr>
           <w:rStyle w:val="OperatorTok"/>
         </w:rPr>
-        <w:t xml:space="preserve">&lt;</w:t>
-      </w:r>
-      <w:r>
-        <w:rPr>
-          <w:rStyle w:val="NormalTok"/>
-        </w:rPr>
-        <w:t xml:space="preserve"> </w:t>
+        <w:t xml:space="preserve">+</w:t>
+      </w:r>
+      <w:r>
+        <w:rPr>
+          <w:rStyle w:val="NormalTok"/>
+        </w:rPr>
+        <w:t xml:space="preserve"> Rn)</w:t>
+      </w:r>
+      <w:r>
+        <w:br w:type="textWrapping"/>
+      </w:r>
+      <w:r>
+        <w:rPr>
+          <w:rStyle w:val="NormalTok"/>
+        </w:rPr>
+        <w:t xml:space="preserve">    </w:t>
+      </w:r>
+      <w:r>
+        <w:rPr>
+          <w:rStyle w:val="ControlFlowTok"/>
+        </w:rPr>
+        <w:t xml:space="preserve">return</w:t>
+      </w:r>
+      <w:r>
+        <w:rPr>
+          <w:rStyle w:val="NormalTok"/>
+        </w:rPr>
+        <w:t xml:space="preserve"> Sn </w:t>
+      </w:r>
+      <w:r>
+        <w:rPr>
+          <w:rStyle w:val="OperatorTok"/>
+        </w:rPr>
+        <w:t xml:space="preserve">*</w:t>
+      </w:r>
+      <w:r>
+        <w:rPr>
+          <w:rStyle w:val="NormalTok"/>
+        </w:rPr>
+        <w:t xml:space="preserve"> scale, In </w:t>
+      </w:r>
+      <w:r>
+        <w:rPr>
+          <w:rStyle w:val="OperatorTok"/>
+        </w:rPr>
+        <w:t xml:space="preserve">*</w:t>
+      </w:r>
+      <w:r>
+        <w:rPr>
+          <w:rStyle w:val="NormalTok"/>
+        </w:rPr>
+        <w:t xml:space="preserve"> scale, Rn </w:t>
+      </w:r>
+      <w:r>
+        <w:rPr>
+          <w:rStyle w:val="OperatorTok"/>
+        </w:rPr>
+        <w:t xml:space="preserve">*</w:t>
+      </w:r>
+      <w:r>
+        <w:rPr>
+          <w:rStyle w:val="NormalTok"/>
+        </w:rPr>
+        <w:t xml:space="preserve"> scale</w:t>
+      </w:r>
+      <w:r>
+        <w:br w:type="textWrapping"/>
+      </w:r>
+      <w:r>
+        <w:rPr>
+          <w:rStyle w:val="NormalTok"/>
+        </w:rPr>
+        <w:t xml:space="preserve">    </w:t>
+      </w:r>
+      <w:r>
+        <w:rPr>
+          <w:rStyle w:val="ControlFlowTok"/>
+        </w:rPr>
+        <w:t xml:space="preserve">return</w:t>
+      </w:r>
+      <w:r>
+        <w:rPr>
+          <w:rStyle w:val="NormalTok"/>
+        </w:rPr>
+        <w:t xml:space="preserve"> S, I, R</w:t>
+      </w:r>
+      <w:r>
+        <w:br w:type="textWrapping"/>
+      </w:r>
+      <w:r>
+        <w:rPr>
+          <w:rStyle w:val="NormalTok"/>
+        </w:rPr>
+        <w:t xml:space="preserve">    </w:t>
+      </w:r>
+      <w:r>
+        <w:br w:type="textWrapping"/>
+      </w:r>
+      <w:r>
+        <w:rPr>
+          <w:rStyle w:val="CommentTok"/>
+        </w:rPr>
+        <w:t xml:space="preserve"># type(Recov)</w:t>
+      </w:r>
+      <w:r>
+        <w:br w:type="textWrapping"/>
+      </w:r>
+      <w:r>
+        <w:br w:type="textWrapping"/>
+      </w:r>
+      <w:r>
+        <w:rPr>
+          <w:rStyle w:val="CommentTok"/>
+        </w:rPr>
+        <w:t xml:space="preserve"># Dynamic SIR </w:t>
+      </w:r>
+      <w:r>
+        <w:br w:type="textWrapping"/>
+      </w:r>
+      <w:r>
+        <w:rPr>
+          <w:rStyle w:val="KeywordTok"/>
+        </w:rPr>
+        <w:t xml:space="preserve">def</w:t>
+      </w:r>
+      <w:r>
+        <w:rPr>
+          <w:rStyle w:val="NormalTok"/>
+        </w:rPr>
+        <w:t xml:space="preserve"> sim_sir(S, I, R, beta, gamma, n_days, beta_decay </w:t>
+      </w:r>
+      <w:r>
+        <w:rPr>
+          <w:rStyle w:val="OperatorTok"/>
+        </w:rPr>
+        <w:t xml:space="preserve">=</w:t>
+      </w:r>
+      <w:r>
+        <w:rPr>
+          <w:rStyle w:val="NormalTok"/>
+        </w:rPr>
+        <w:t xml:space="preserve"> </w:t>
+      </w:r>
+      <w:r>
+        <w:rPr>
+          <w:rStyle w:val="VariableTok"/>
+        </w:rPr>
+        <w:t xml:space="preserve">None</w:t>
+      </w:r>
+      <w:r>
+        <w:rPr>
+          <w:rStyle w:val="NormalTok"/>
+        </w:rPr>
+        <w:t xml:space="preserve">):</w:t>
+      </w:r>
+      <w:r>
+        <w:br w:type="textWrapping"/>
+      </w:r>
+      <w:r>
+        <w:rPr>
+          <w:rStyle w:val="NormalTok"/>
+        </w:rPr>
+        <w:t xml:space="preserve">    N </w:t>
+      </w:r>
+      <w:r>
+        <w:rPr>
+          <w:rStyle w:val="OperatorTok"/>
+        </w:rPr>
+        <w:t xml:space="preserve">=</w:t>
+      </w:r>
+      <w:r>
+        <w:rPr>
+          <w:rStyle w:val="NormalTok"/>
+        </w:rPr>
+        <w:t xml:space="preserve"> S </w:t>
+      </w:r>
+      <w:r>
+        <w:rPr>
+          <w:rStyle w:val="OperatorTok"/>
+        </w:rPr>
+        <w:t xml:space="preserve">+</w:t>
+      </w:r>
+      <w:r>
+        <w:rPr>
+          <w:rStyle w:val="NormalTok"/>
+        </w:rPr>
+        <w:t xml:space="preserve"> I </w:t>
+      </w:r>
+      <w:r>
+        <w:rPr>
+          <w:rStyle w:val="OperatorTok"/>
+        </w:rPr>
+        <w:t xml:space="preserve">+</w:t>
+      </w:r>
+      <w:r>
+        <w:rPr>
+          <w:rStyle w:val="NormalTok"/>
+        </w:rPr>
+        <w:t xml:space="preserve"> R</w:t>
+      </w:r>
+      <w:r>
+        <w:br w:type="textWrapping"/>
+      </w:r>
+      <w:r>
+        <w:rPr>
+          <w:rStyle w:val="NormalTok"/>
+        </w:rPr>
+        <w:t xml:space="preserve">    s, i, r </w:t>
+      </w:r>
+      <w:r>
+        <w:rPr>
+          <w:rStyle w:val="OperatorTok"/>
+        </w:rPr>
+        <w:t xml:space="preserve">=</w:t>
+      </w:r>
+      <w:r>
+        <w:rPr>
+          <w:rStyle w:val="NormalTok"/>
+        </w:rPr>
+        <w:t xml:space="preserve"> [S], [I], [R]</w:t>
+      </w:r>
+      <w:r>
+        <w:br w:type="textWrapping"/>
+      </w:r>
+      <w:r>
+        <w:rPr>
+          <w:rStyle w:val="NormalTok"/>
+        </w:rPr>
+        <w:t xml:space="preserve">    </w:t>
+      </w:r>
+      <w:r>
+        <w:rPr>
+          <w:rStyle w:val="ControlFlowTok"/>
+        </w:rPr>
+        <w:t xml:space="preserve">for</w:t>
+      </w:r>
+      <w:r>
+        <w:rPr>
+          <w:rStyle w:val="NormalTok"/>
+        </w:rPr>
+        <w:t xml:space="preserve"> day </w:t>
+      </w:r>
+      <w:r>
+        <w:rPr>
+          <w:rStyle w:val="KeywordTok"/>
+        </w:rPr>
+        <w:t xml:space="preserve">in</w:t>
+      </w:r>
+      <w:r>
+        <w:rPr>
+          <w:rStyle w:val="NormalTok"/>
+        </w:rPr>
+        <w:t xml:space="preserve"> </w:t>
+      </w:r>
+      <w:r>
+        <w:rPr>
+          <w:rStyle w:val="BuiltInTok"/>
+        </w:rPr>
+        <w:t xml:space="preserve">range</w:t>
+      </w:r>
+      <w:r>
+        <w:rPr>
+          <w:rStyle w:val="NormalTok"/>
+        </w:rPr>
+        <w:t xml:space="preserve">(n_days):</w:t>
+      </w:r>
+      <w:r>
+        <w:br w:type="textWrapping"/>
+      </w:r>
+      <w:r>
+        <w:rPr>
+          <w:rStyle w:val="NormalTok"/>
+        </w:rPr>
+        <w:t xml:space="preserve">        y </w:t>
+      </w:r>
+      <w:r>
+        <w:rPr>
+          <w:rStyle w:val="OperatorTok"/>
+        </w:rPr>
+        <w:t xml:space="preserve">=</w:t>
+      </w:r>
+      <w:r>
+        <w:rPr>
+          <w:rStyle w:val="NormalTok"/>
+        </w:rPr>
+        <w:t xml:space="preserve"> S, I, R</w:t>
+      </w:r>
+      <w:r>
+        <w:br w:type="textWrapping"/>
+      </w:r>
+      <w:r>
+        <w:rPr>
+          <w:rStyle w:val="NormalTok"/>
+        </w:rPr>
+        <w:t xml:space="preserve">        S, I, R </w:t>
+      </w:r>
+      <w:r>
+        <w:rPr>
+          <w:rStyle w:val="OperatorTok"/>
+        </w:rPr>
+        <w:t xml:space="preserve">=</w:t>
+      </w:r>
+      <w:r>
+        <w:rPr>
+          <w:rStyle w:val="NormalTok"/>
+        </w:rPr>
+        <w:t xml:space="preserve"> sir(y, beta, gamma, N)</w:t>
+      </w:r>
+      <w:r>
+        <w:br w:type="textWrapping"/>
+      </w:r>
+      <w:r>
+        <w:rPr>
+          <w:rStyle w:val="NormalTok"/>
+        </w:rPr>
+        <w:t xml:space="preserve">        </w:t>
+      </w:r>
+      <w:r>
+        <w:rPr>
+          <w:rStyle w:val="ControlFlowTok"/>
+        </w:rPr>
+        <w:t xml:space="preserve">if</w:t>
+      </w:r>
+      <w:r>
+        <w:rPr>
+          <w:rStyle w:val="NormalTok"/>
+        </w:rPr>
+        <w:t xml:space="preserve"> beta_decay:</w:t>
+      </w:r>
+      <w:r>
+        <w:br w:type="textWrapping"/>
+      </w:r>
+      <w:r>
+        <w:rPr>
+          <w:rStyle w:val="NormalTok"/>
+        </w:rPr>
+        <w:t xml:space="preserve">            beta </w:t>
+      </w:r>
+      <w:r>
+        <w:rPr>
+          <w:rStyle w:val="OperatorTok"/>
+        </w:rPr>
+        <w:t xml:space="preserve">=</w:t>
+      </w:r>
+      <w:r>
+        <w:rPr>
+          <w:rStyle w:val="NormalTok"/>
+        </w:rPr>
+        <w:t xml:space="preserve"> beta </w:t>
+      </w:r>
+      <w:r>
+        <w:rPr>
+          <w:rStyle w:val="OperatorTok"/>
+        </w:rPr>
+        <w:t xml:space="preserve">*</w:t>
+      </w:r>
+      <w:r>
+        <w:rPr>
+          <w:rStyle w:val="NormalTok"/>
+        </w:rPr>
+        <w:t xml:space="preserve"> (</w:t>
       </w:r>
       <w:r>
         <w:rPr>
           <w:rStyle w:val="DecValTok"/>
         </w:rPr>
-        <w:t xml:space="preserve">0</w:t>
-      </w:r>
-      <w:r>
-        <w:rPr>
-          <w:rStyle w:val="NormalTok"/>
-        </w:rPr>
+        <w:t xml:space="preserve">1</w:t>
+      </w:r>
+      <w:r>
+        <w:rPr>
+          <w:rStyle w:val="NormalTok"/>
+        </w:rPr>
+        <w:t xml:space="preserve"> </w:t>
+      </w:r>
+      <w:r>
+        <w:rPr>
+          <w:rStyle w:val="OperatorTok"/>
+        </w:rPr>
+        <w:t xml:space="preserve">-</w:t>
+      </w:r>
+      <w:r>
+        <w:rPr>
+          <w:rStyle w:val="NormalTok"/>
+        </w:rPr>
+        <w:t xml:space="preserve"> beta_decay)</w:t>
+      </w:r>
+      <w:r>
+        <w:br w:type="textWrapping"/>
+      </w:r>
+      <w:r>
+        <w:rPr>
+          <w:rStyle w:val="NormalTok"/>
+        </w:rPr>
+        <w:t xml:space="preserve">        s.append(S)</w:t>
+      </w:r>
+      <w:r>
+        <w:br w:type="textWrapping"/>
+      </w:r>
+      <w:r>
+        <w:rPr>
+          <w:rStyle w:val="NormalTok"/>
+        </w:rPr>
+        <w:t xml:space="preserve">        i.append(I)</w:t>
+      </w:r>
+      <w:r>
+        <w:br w:type="textWrapping"/>
+      </w:r>
+      <w:r>
+        <w:rPr>
+          <w:rStyle w:val="NormalTok"/>
+        </w:rPr>
+        <w:t xml:space="preserve">        r.append(R)</w:t>
+      </w:r>
+      <w:r>
+        <w:br w:type="textWrapping"/>
+      </w:r>
+      <w:r>
+        <w:rPr>
+          <w:rStyle w:val="NormalTok"/>
+        </w:rPr>
+        <w:t xml:space="preserve">            </w:t>
+      </w:r>
+      <w:r>
+        <w:br w:type="textWrapping"/>
+      </w:r>
+      <w:r>
+        <w:rPr>
+          <w:rStyle w:val="NormalTok"/>
+        </w:rPr>
+        <w:t xml:space="preserve">    s, i, r </w:t>
+      </w:r>
+      <w:r>
+        <w:rPr>
+          <w:rStyle w:val="OperatorTok"/>
+        </w:rPr>
+        <w:t xml:space="preserve">=</w:t>
+      </w:r>
+      <w:r>
+        <w:rPr>
+          <w:rStyle w:val="NormalTok"/>
+        </w:rPr>
+        <w:t xml:space="preserve"> np.array(s), np.array(i), np.array(r)</w:t>
+      </w:r>
+      <w:r>
+        <w:br w:type="textWrapping"/>
+      </w:r>
+      <w:r>
+        <w:rPr>
+          <w:rStyle w:val="NormalTok"/>
+        </w:rPr>
+        <w:t xml:space="preserve">    </w:t>
+      </w:r>
+      <w:r>
+        <w:rPr>
+          <w:rStyle w:val="ControlFlowTok"/>
+        </w:rPr>
+        <w:t xml:space="preserve">return</w:t>
+      </w:r>
+      <w:r>
+        <w:rPr>
+          <w:rStyle w:val="NormalTok"/>
+        </w:rPr>
+        <w:t xml:space="preserve"> s, i, r</w:t>
+      </w:r>
+      <w:r>
+        <w:br w:type="textWrapping"/>
+      </w:r>
+      <w:r>
+        <w:br w:type="textWrapping"/>
+      </w:r>
+      <w:r>
+        <w:rPr>
+          <w:rStyle w:val="CommentTok"/>
+        </w:rPr>
+        <w:t xml:space="preserve"># type(Recov)</w:t>
+      </w:r>
+      <w:r>
+        <w:br w:type="textWrapping"/>
+      </w:r>
+      <w:r>
+        <w:br w:type="textWrapping"/>
+      </w:r>
+      <w:r>
+        <w:rPr>
+          <w:rStyle w:val="CommentTok"/>
+        </w:rPr>
+        <w:t xml:space="preserve"># Test Function</w:t>
+      </w:r>
+      <w:r>
+        <w:br w:type="textWrapping"/>
+      </w:r>
+      <w:r>
+        <w:rPr>
+          <w:rStyle w:val="KeywordTok"/>
+        </w:rPr>
+        <w:t xml:space="preserve">def</w:t>
+      </w:r>
+      <w:r>
+        <w:rPr>
+          <w:rStyle w:val="NormalTok"/>
+        </w:rPr>
+        <w:t xml:space="preserve"> test_fun(x):</w:t>
+      </w:r>
+      <w:r>
+        <w:br w:type="textWrapping"/>
+      </w:r>
+      <w:r>
+        <w:rPr>
+          <w:rStyle w:val="NormalTok"/>
+        </w:rPr>
+        <w:t xml:space="preserve">  y </w:t>
+      </w:r>
+      <w:r>
+        <w:rPr>
+          <w:rStyle w:val="OperatorTok"/>
+        </w:rPr>
+        <w:t xml:space="preserve">=</w:t>
+      </w:r>
+      <w:r>
+        <w:rPr>
+          <w:rStyle w:val="NormalTok"/>
+        </w:rPr>
+        <w:t xml:space="preserve"> x </w:t>
+      </w:r>
+      <w:r>
+        <w:rPr>
+          <w:rStyle w:val="OperatorTok"/>
+        </w:rPr>
+        <w:t xml:space="preserve">+</w:t>
+      </w:r>
+      <w:r>
+        <w:rPr>
+          <w:rStyle w:val="NormalTok"/>
+        </w:rPr>
+        <w:t xml:space="preserve"> </w:t>
+      </w:r>
+      <w:r>
+        <w:rPr>
+          <w:rStyle w:val="DecValTok"/>
+        </w:rPr>
+        <w:t xml:space="preserve">2</w:t>
+      </w:r>
+      <w:r>
+        <w:br w:type="textWrapping"/>
+      </w:r>
+      <w:r>
+        <w:rPr>
+          <w:rStyle w:val="NormalTok"/>
+        </w:rPr>
+        <w:t xml:space="preserve">  </w:t>
+      </w:r>
+      <w:r>
+        <w:rPr>
+          <w:rStyle w:val="ControlFlowTok"/>
+        </w:rPr>
+        <w:t xml:space="preserve">return</w:t>
+      </w:r>
+      <w:r>
+        <w:rPr>
+          <w:rStyle w:val="NormalTok"/>
+        </w:rPr>
+        <w:t xml:space="preserve"> y</w:t>
+      </w:r>
+      <w:r>
+        <w:br w:type="textWrapping"/>
+      </w:r>
+      <w:r>
+        <w:rPr>
+          <w:rStyle w:val="NormalTok"/>
+        </w:rPr>
+        <w:t xml:space="preserve">  </w:t>
+      </w:r>
+      <w:r>
+        <w:br w:type="textWrapping"/>
+      </w:r>
+      <w:r>
+        <w:rPr>
+          <w:rStyle w:val="CommentTok"/>
+        </w:rPr>
+        <w:t xml:space="preserve"># type(Recov)</w:t>
+      </w:r>
+    </w:p>
+    <w:p>
+      <w:pPr>
+        <w:pStyle w:val="FirstParagraph"/>
+      </w:pPr>
+      <w:r>
+        <w:t xml:space="preserve">Run the model, assuming no decay in contact rate over the next 30 days.</w:t>
+      </w:r>
+    </w:p>
+    <w:p>
+      <w:pPr>
+        <w:pStyle w:val="SourceCode"/>
+      </w:pPr>
+      <w:r>
+        <w:rPr>
+          <w:rStyle w:val="NormalTok"/>
+        </w:rPr>
+        <w:t xml:space="preserve">n_days </w:t>
+      </w:r>
+      <w:r>
+        <w:rPr>
+          <w:rStyle w:val="OperatorTok"/>
+        </w:rPr>
+        <w:t xml:space="preserve">=</w:t>
+      </w:r>
+      <w:r>
+        <w:rPr>
+          <w:rStyle w:val="NormalTok"/>
+        </w:rPr>
+        <w:t xml:space="preserve"> </w:t>
+      </w:r>
+      <w:r>
+        <w:rPr>
+          <w:rStyle w:val="DecValTok"/>
+        </w:rPr>
+        <w:t xml:space="preserve">100</w:t>
+      </w:r>
+      <w:r>
+        <w:br w:type="textWrapping"/>
+      </w:r>
+      <w:r>
+        <w:rPr>
+          <w:rStyle w:val="NormalTok"/>
+        </w:rPr>
+        <w:t xml:space="preserve">beta_decay </w:t>
+      </w:r>
+      <w:r>
+        <w:rPr>
+          <w:rStyle w:val="OperatorTok"/>
+        </w:rPr>
+        <w:t xml:space="preserve">=</w:t>
+      </w:r>
+      <w:r>
+        <w:rPr>
+          <w:rStyle w:val="NormalTok"/>
+        </w:rPr>
+        <w:t xml:space="preserve"> </w:t>
+      </w:r>
+      <w:r>
+        <w:rPr>
+          <w:rStyle w:val="FloatTok"/>
+        </w:rPr>
+        <w:t xml:space="preserve">0.0</w:t>
+      </w:r>
+      <w:r>
+        <w:br w:type="textWrapping"/>
+      </w:r>
+      <w:r>
+        <w:br w:type="textWrapping"/>
+      </w:r>
+      <w:r>
+        <w:rPr>
+          <w:rStyle w:val="NormalTok"/>
+        </w:rPr>
+        <w:t xml:space="preserve">test_fun(</w:t>
+      </w:r>
+      <w:r>
+        <w:rPr>
+          <w:rStyle w:val="DecValTok"/>
+        </w:rPr>
+        <w:t xml:space="preserve">3</w:t>
+      </w:r>
+      <w:r>
+        <w:rPr>
+          <w:rStyle w:val="NormalTok"/>
+        </w:rPr>
+        <w:t xml:space="preserve">)</w:t>
+      </w:r>
+      <w:r>
+        <w:br w:type="textWrapping"/>
+      </w:r>
+      <w:r>
+        <w:rPr>
+          <w:rStyle w:val="CommentTok"/>
+        </w:rPr>
+        <w:t xml:space="preserve"># type(Susc)</w:t>
+      </w:r>
+      <w:r>
+        <w:br w:type="textWrapping"/>
+      </w:r>
+      <w:r>
+        <w:rPr>
+          <w:rStyle w:val="CommentTok"/>
+        </w:rPr>
+        <w:t xml:space="preserve"># type(Infct)</w:t>
+      </w:r>
+      <w:r>
+        <w:br w:type="textWrapping"/>
+      </w:r>
+      <w:r>
+        <w:rPr>
+          <w:rStyle w:val="CommentTok"/>
+        </w:rPr>
+        <w:t xml:space="preserve"># type(Recov)</w:t>
+      </w:r>
+    </w:p>
+    <w:p>
+      <w:pPr>
+        <w:pStyle w:val="SourceCode"/>
+      </w:pPr>
+      <w:r>
+        <w:rPr>
+          <w:rStyle w:val="VerbatimChar"/>
+        </w:rPr>
+        <w:t xml:space="preserve">## 5</w:t>
+      </w:r>
+    </w:p>
+    <w:p>
+      <w:pPr>
+        <w:pStyle w:val="SourceCode"/>
+      </w:pPr>
+      <w:r>
+        <w:rPr>
+          <w:rStyle w:val="NormalTok"/>
+        </w:rPr>
+        <w:t xml:space="preserve">y </w:t>
+      </w:r>
+      <w:r>
+        <w:rPr>
+          <w:rStyle w:val="OperatorTok"/>
+        </w:rPr>
+        <w:t xml:space="preserve">=</w:t>
+      </w:r>
+      <w:r>
+        <w:rPr>
+          <w:rStyle w:val="NormalTok"/>
+        </w:rPr>
+        <w:t xml:space="preserve"> Susc, Infct, Recov</w:t>
+      </w:r>
+      <w:r>
+        <w:br w:type="textWrapping"/>
+      </w:r>
+      <w:r>
+        <w:rPr>
+          <w:rStyle w:val="CommentTok"/>
+        </w:rPr>
+        <w:t xml:space="preserve"># print(y)</w:t>
+      </w:r>
+      <w:r>
+        <w:br w:type="textWrapping"/>
+      </w:r>
+      <w:r>
+        <w:rPr>
+          <w:rStyle w:val="CommentTok"/>
+        </w:rPr>
+        <w:t xml:space="preserve"># type(y)</w:t>
+      </w:r>
+      <w:r>
+        <w:br w:type="textWrapping"/>
+      </w:r>
+      <w:r>
+        <w:rPr>
+          <w:rStyle w:val="NormalTok"/>
+        </w:rPr>
+        <w:t xml:space="preserve">N </w:t>
+      </w:r>
+      <w:r>
+        <w:rPr>
+          <w:rStyle w:val="OperatorTok"/>
+        </w:rPr>
+        <w:t xml:space="preserve">=</w:t>
+      </w:r>
+      <w:r>
+        <w:rPr>
+          <w:rStyle w:val="NormalTok"/>
+        </w:rPr>
+        <w:t xml:space="preserve"> Susc </w:t>
+      </w:r>
+      <w:r>
+        <w:rPr>
+          <w:rStyle w:val="OperatorTok"/>
+        </w:rPr>
+        <w:t xml:space="preserve">+</w:t>
+      </w:r>
+      <w:r>
+        <w:rPr>
+          <w:rStyle w:val="NormalTok"/>
+        </w:rPr>
+        <w:t xml:space="preserve"> Infct </w:t>
+      </w:r>
+      <w:r>
+        <w:rPr>
+          <w:rStyle w:val="OperatorTok"/>
+        </w:rPr>
+        <w:t xml:space="preserve">+</w:t>
+      </w:r>
+      <w:r>
+        <w:rPr>
+          <w:rStyle w:val="NormalTok"/>
+        </w:rPr>
+        <w:t xml:space="preserve"> Recov</w:t>
+      </w:r>
+      <w:r>
+        <w:br w:type="textWrapping"/>
+      </w:r>
+      <w:r>
+        <w:rPr>
+          <w:rStyle w:val="BuiltInTok"/>
+        </w:rPr>
+        <w:t xml:space="preserve">print</w:t>
+      </w:r>
+      <w:r>
+        <w:rPr>
+          <w:rStyle w:val="NormalTok"/>
+        </w:rPr>
+        <w:t xml:space="preserve">(N)</w:t>
+      </w:r>
+    </w:p>
+    <w:p>
+      <w:pPr>
+        <w:pStyle w:val="SourceCode"/>
+      </w:pPr>
+      <w:r>
+        <w:rPr>
+          <w:rStyle w:val="VerbatimChar"/>
+        </w:rPr>
+        <w:t xml:space="preserve">## 2761581.0</w:t>
+      </w:r>
+    </w:p>
+    <w:p>
+      <w:pPr>
+        <w:pStyle w:val="SourceCode"/>
+      </w:pPr>
+      <w:r>
+        <w:rPr>
+          <w:rStyle w:val="BuiltInTok"/>
+        </w:rPr>
+        <w:t xml:space="preserve">type</w:t>
+      </w:r>
+      <w:r>
+        <w:rPr>
+          <w:rStyle w:val="NormalTok"/>
+        </w:rPr>
+        <w:t xml:space="preserve">(N)</w:t>
+      </w:r>
+    </w:p>
+    <w:p>
+      <w:pPr>
+        <w:pStyle w:val="SourceCode"/>
+      </w:pPr>
+      <w:r>
+        <w:rPr>
+          <w:rStyle w:val="VerbatimChar"/>
+        </w:rPr>
+        <w:t xml:space="preserve">## &lt;class 'float'&gt;</w:t>
+      </w:r>
+    </w:p>
+    <w:p>
+      <w:pPr>
+        <w:pStyle w:val="SourceCode"/>
+      </w:pPr>
+      <w:r>
+        <w:rPr>
+          <w:rStyle w:val="NormalTok"/>
+        </w:rPr>
+        <w:t xml:space="preserve">sir(y, beta, gamma, N)</w:t>
+      </w:r>
+    </w:p>
+    <w:p>
+      <w:pPr>
+        <w:pStyle w:val="SourceCode"/>
+      </w:pPr>
+      <w:r>
+        <w:rPr>
+          <w:rStyle w:val="VerbatimChar"/>
+        </w:rPr>
+        <w:t xml:space="preserve">## (2697906.8336139764, 59864.6425764999, 3809.5238095238096)</w:t>
+      </w:r>
+    </w:p>
+    <w:p>
+      <w:pPr>
+        <w:pStyle w:val="SourceCode"/>
+      </w:pPr>
+      <w:r>
+        <w:rPr>
+          <w:rStyle w:val="NormalTok"/>
+        </w:rPr>
+        <w:t xml:space="preserve">s, i, r </w:t>
+      </w:r>
+      <w:r>
+        <w:rPr>
+          <w:rStyle w:val="OperatorTok"/>
+        </w:rPr>
+        <w:t xml:space="preserve">=</w:t>
+      </w:r>
+      <w:r>
+        <w:rPr>
+          <w:rStyle w:val="NormalTok"/>
+        </w:rPr>
+        <w:t xml:space="preserve"> sim_sir(</w:t>
+      </w:r>
+      <w:r>
+        <w:br w:type="textWrapping"/>
+      </w:r>
+      <w:r>
+        <w:rPr>
+          <w:rStyle w:val="NormalTok"/>
+        </w:rPr>
+        <w:t xml:space="preserve">  Susc, Infct, Recov, beta, gamma, n_days, beta_decay </w:t>
+      </w:r>
+      <w:r>
+        <w:rPr>
+          <w:rStyle w:val="OperatorTok"/>
+        </w:rPr>
+        <w:t xml:space="preserve">=</w:t>
+      </w:r>
+      <w:r>
+        <w:rPr>
+          <w:rStyle w:val="NormalTok"/>
+        </w:rPr>
+        <w:t xml:space="preserve"> beta_decay</w:t>
+      </w:r>
+      <w:r>
+        <w:br w:type="textWrapping"/>
+      </w:r>
+      <w:r>
+        <w:rPr>
+          <w:rStyle w:val="NormalTok"/>
+        </w:rPr>
+        <w:t xml:space="preserve">)</w:t>
+      </w:r>
+      <w:r>
+        <w:br w:type="textWrapping"/>
+      </w:r>
+      <w:r>
+        <w:rPr>
+          <w:rStyle w:val="BuiltInTok"/>
+        </w:rPr>
+        <w:t xml:space="preserve">print</w:t>
+      </w:r>
+      <w:r>
+        <w:rPr>
+          <w:rStyle w:val="NormalTok"/>
+        </w:rPr>
+        <w:t xml:space="preserve">(s)</w:t>
+      </w:r>
+    </w:p>
+    <w:p>
+      <w:pPr>
+        <w:pStyle w:val="SourceCode"/>
+      </w:pPr>
+      <w:r>
+        <w:rPr>
+          <w:rStyle w:val="VerbatimChar"/>
+        </w:rPr>
+        <w:t xml:space="preserve">## [2708247.66666667 2697906.83361398 2686343.96041234 2673429.22349672</w:t>
+      </w:r>
+      <w:r>
+        <w:br w:type="textWrapping"/>
+      </w:r>
+      <w:r>
+        <w:rPr>
+          <w:rStyle w:val="VerbatimChar"/>
+        </w:rPr>
+        <w:t xml:space="preserve">##  2659022.7679715  2642974.92642874 2625126.76021732 2605311.00315433</w:t>
+      </w:r>
+      <w:r>
+        <w:br w:type="textWrapping"/>
+      </w:r>
+      <w:r>
+        <w:rPr>
+          <w:rStyle w:val="VerbatimChar"/>
+        </w:rPr>
+        <w:t xml:space="preserve">##  2583353.49520194 2559075.19804396 2532294.88389722 2502832.58098789</w:t>
+      </w:r>
+      <w:r>
+        <w:br w:type="textWrapping"/>
+      </w:r>
+      <w:r>
+        <w:rPr>
+          <w:rStyle w:val="VerbatimChar"/>
+        </w:rPr>
+        <w:t xml:space="preserve">##  2470513.84129663 2435174.86571532 2396668.47621179 2354870.86233679</w:t>
+      </w:r>
+      <w:r>
+        <w:br w:type="textWrapping"/>
+      </w:r>
+      <w:r>
+        <w:rPr>
+          <w:rStyle w:val="VerbatimChar"/>
+        </w:rPr>
+        <w:t xml:space="preserve">##  2309688.95034253 2261068.14962702 2209000.12873143 2153530.17112599</w:t>
+      </w:r>
+      <w:r>
+        <w:br w:type="textWrapping"/>
+      </w:r>
+      <w:r>
+        <w:rPr>
+          <w:rStyle w:val="VerbatimChar"/>
+        </w:rPr>
+        <w:t xml:space="preserve">##  2094763.57292077 2032870.48703665 1968088.60919197 1900723.15644506</w:t>
+      </w:r>
+      <w:r>
+        <w:br w:type="textWrapping"/>
+      </w:r>
+      <w:r>
+        <w:rPr>
+          <w:rStyle w:val="VerbatimChar"/>
+        </w:rPr>
+        <w:t xml:space="preserve">##  1831143.71933025 1759777.77419417 1687100.91032388 1613624.12985131</w:t>
+      </w:r>
+      <w:r>
+        <w:br w:type="textWrapping"/>
+      </w:r>
+      <w:r>
+        <w:rPr>
+          <w:rStyle w:val="VerbatimChar"/>
+        </w:rPr>
+        <w:t xml:space="preserve">##  1539878.87846321 1466400.71711853 1393712.70765715 1322309.62896367</w:t>
+      </w:r>
+      <w:r>
+        <w:br w:type="textWrapping"/>
+      </w:r>
+      <w:r>
+        <w:rPr>
+          <w:rStyle w:val="VerbatimChar"/>
+        </w:rPr>
+        <w:t xml:space="preserve">##  1252644.05532488 1185115.1273455  1120060.56077308 1057752.11497791</w:t>
+      </w:r>
+      <w:r>
+        <w:br w:type="textWrapping"/>
+      </w:r>
+      <w:r>
+        <w:rPr>
+          <w:rStyle w:val="VerbatimChar"/>
+        </w:rPr>
+        <w:t xml:space="preserve">##   998394.42846001  942126.864422    889027.8220667   839120.86916188</w:t>
+      </w:r>
+      <w:r>
+        <w:br w:type="textWrapping"/>
+      </w:r>
+      <w:r>
+        <w:rPr>
+          <w:rStyle w:val="VerbatimChar"/>
+        </w:rPr>
+        <w:t xml:space="preserve">##   792382.03366     748747.64090821  708122.17682868  670385.77446277</w:t>
+      </w:r>
+      <w:r>
+        <w:br w:type="textWrapping"/>
+      </w:r>
+      <w:r>
+        <w:rPr>
+          <w:rStyle w:val="VerbatimChar"/>
+        </w:rPr>
+        <w:t xml:space="preserve">##   635401.0426362   603019.06743142  573084.51130313  545439.80748248</w:t>
+      </w:r>
+      <w:r>
+        <w:br w:type="textWrapping"/>
+      </w:r>
+      <w:r>
+        <w:rPr>
+          <w:rStyle w:val="VerbatimChar"/>
+        </w:rPr>
+        <w:t xml:space="preserve">##   519928.49882366  496397.80278953  474700.50134251  454696.25989664</w:t>
+      </w:r>
+      <w:r>
+        <w:br w:type="textWrapping"/>
+      </w:r>
+      <w:r>
+        <w:rPr>
+          <w:rStyle w:val="VerbatimChar"/>
+        </w:rPr>
+        <w:t xml:space="preserve">##   436252.47673555  419244.75640269  403557.08986421  389081.81244248</w:t>
+      </w:r>
+      <w:r>
+        <w:br w:type="textWrapping"/>
+      </w:r>
+      <w:r>
+        <w:rPr>
+          <w:rStyle w:val="VerbatimChar"/>
+        </w:rPr>
+        <w:t xml:space="preserve">##   375719.39877742  363378.14311658  351973.76345518  341428.95960563</w:t>
+      </w:r>
+      <w:r>
+        <w:br w:type="textWrapping"/>
+      </w:r>
+      <w:r>
+        <w:rPr>
+          <w:rStyle w:val="VerbatimChar"/>
+        </w:rPr>
+        <w:t xml:space="preserve">##   331672.94818246  322640.99165775  314273.93394389  306517.7512394</w:t>
+      </w:r>
+      <w:r>
+        <w:br w:type="textWrapping"/>
+      </w:r>
+      <w:r>
+        <w:rPr>
+          <w:rStyle w:val="VerbatimChar"/>
+        </w:rPr>
+        <w:t xml:space="preserve">##   299323.12397744  292645.03349948  286442.38541044  280677.66034357</w:t>
+      </w:r>
+      <w:r>
+        <w:br w:type="textWrapping"/>
+      </w:r>
+      <w:r>
+        <w:rPr>
+          <w:rStyle w:val="VerbatimChar"/>
+        </w:rPr>
+        <w:t xml:space="preserve">##   275316.59198092  270327.87155937  265682.87768175  261355.42999538</w:t>
+      </w:r>
+      <w:r>
+        <w:br w:type="textWrapping"/>
+      </w:r>
+      <w:r>
+        <w:rPr>
+          <w:rStyle w:val="VerbatimChar"/>
+        </w:rPr>
+        <w:t xml:space="preserve">##   257321.56515839  253559.33345542  250048.61442472  246770.94990116</w:t>
+      </w:r>
+      <w:r>
+        <w:br w:type="textWrapping"/>
+      </w:r>
+      <w:r>
+        <w:rPr>
+          <w:rStyle w:val="VerbatimChar"/>
+        </w:rPr>
+        <w:t xml:space="preserve">##   243709.39294857  240848.37124165  238173.56355363  235671.788106</w:t>
+      </w:r>
+      <w:r>
+        <w:br w:type="textWrapping"/>
+      </w:r>
+      <w:r>
+        <w:rPr>
+          <w:rStyle w:val="VerbatimChar"/>
+        </w:rPr>
+        <w:t xml:space="preserve">##   233330.90163688  231139.70814234  229087.87633872  227165.86498185</w:t>
+      </w:r>
+      <w:r>
+        <w:br w:type="textWrapping"/>
+      </w:r>
+      <w:r>
+        <w:rPr>
+          <w:rStyle w:val="VerbatimChar"/>
+        </w:rPr>
+        <w:t xml:space="preserve">##   225364.85526161  223676.68956589  222093.81597812  220609.23793595</w:t>
+      </w:r>
+      <w:r>
+        <w:br w:type="textWrapping"/>
+      </w:r>
+      <w:r>
+        <w:rPr>
+          <w:rStyle w:val="VerbatimChar"/>
+        </w:rPr>
+        <w:t xml:space="preserve">##   219216.46853673  217909.48902761  216682.71106579  215530.94237671</w:t>
+      </w:r>
+      <w:r>
+        <w:br w:type="textWrapping"/>
+      </w:r>
+      <w:r>
+        <w:rPr>
+          <w:rStyle w:val="VerbatimChar"/>
+        </w:rPr>
+        <w:t xml:space="preserve">##   214449.35547655  213433.45915973  212479.07248302  211582.30100553</w:t>
+      </w:r>
+      <w:r>
+        <w:br w:type="textWrapping"/>
+      </w:r>
+      <w:r>
+        <w:rPr>
+          <w:rStyle w:val="VerbatimChar"/>
+        </w:rPr>
+        <w:t xml:space="preserve">##   210739.51506843  209947.32992066  209202.58751648  208502.33982856</w:t>
+      </w:r>
+      <w:r>
+        <w:br w:type="textWrapping"/>
+      </w:r>
+      <w:r>
+        <w:rPr>
+          <w:rStyle w:val="VerbatimChar"/>
+        </w:rPr>
+        <w:t xml:space="preserve">##   207843.83353594]</w:t>
+      </w:r>
+    </w:p>
+    <w:p>
+      <w:pPr>
+        <w:pStyle w:val="FirstParagraph"/>
+      </w:pPr>
+      <w:r>
+        <w:rPr>
+          <w:b/>
+        </w:rPr>
+        <w:t xml:space="preserve">ERROR</w:t>
+      </w:r>
+      <w:r>
         <w:t xml:space="preserve">:</w:t>
       </w:r>
       <w:r>
-        <w:br w:type="textWrapping"/>
-      </w:r>
-      <w:r>
-        <w:rPr>
-          <w:rStyle w:val="NormalTok"/>
-        </w:rPr>
-        <w:t xml:space="preserve">        In </w:t>
-      </w:r>
-      <w:r>
-        <w:rPr>
-          <w:rStyle w:val="OperatorTok"/>
-        </w:rPr>
-        <w:t xml:space="preserve">=</w:t>
-      </w:r>
-      <w:r>
-        <w:rPr>
-          <w:rStyle w:val="NormalTok"/>
+        <w:t xml:space="preserve"> </w:t>
+      </w:r>
+      <w:r>
+        <w:rPr>
+          <w:rStyle w:val="VerbatimChar"/>
+        </w:rPr>
+        <w:t xml:space="preserve">Error in py_call_impl(callable, dots$args, dots$keywords) :</w:t>
+      </w:r>
+      <w:r>
+        <w:t xml:space="preserve"> </w:t>
+      </w:r>
+      <w:r>
+        <w:rPr>
+          <w:rStyle w:val="VerbatimChar"/>
+        </w:rPr>
+        <w:t xml:space="preserve">TypeError: unsupported operand type(s) for +: 'float' and 'type'</w:t>
+      </w:r>
+      <w:r>
+        <w:br w:type="textWrapping"/>
+      </w:r>
+      <w:r>
+        <w:rPr>
+          <w:b/>
+        </w:rPr>
+        <w:t xml:space="preserve">SOLUTION</w:t>
+      </w:r>
+      <w:r>
+        <w:t xml:space="preserve">: I can’t have a Python object named</w:t>
+      </w:r>
+      <w:r>
+        <w:t xml:space="preserve"> </w:t>
+      </w:r>
+      <w:r>
+        <w:rPr>
+          <w:rStyle w:val="VerbatimChar"/>
+        </w:rPr>
+        <w:t xml:space="preserve">R</w:t>
+      </w:r>
+      <w:r>
+        <w:t xml:space="preserve">.</w:t>
+      </w:r>
+    </w:p>
+    <w:p>
+      <w:pPr>
+        <w:pStyle w:val="BodyText"/>
+      </w:pPr>
+      <w:r>
+        <w:t xml:space="preserve">We now inspect the results of this model</w:t>
+      </w:r>
+    </w:p>
+    <w:p>
+      <w:pPr>
+        <w:pStyle w:val="SourceCode"/>
+      </w:pPr>
+      <w:r>
+        <w:rPr>
+          <w:rStyle w:val="NormalTok"/>
+        </w:rPr>
+        <w:t xml:space="preserve">res_df &lt;-</w:t>
+      </w:r>
+      <w:r>
+        <w:rPr>
+          <w:rStyle w:val="StringTok"/>
+        </w:rPr>
+        <w:t xml:space="preserve"> </w:t>
+      </w:r>
+      <w:r>
+        <w:rPr>
+          <w:rStyle w:val="KeywordTok"/>
+        </w:rPr>
+        <w:t xml:space="preserve">tibble</w:t>
+      </w:r>
+      <w:r>
+        <w:rPr>
+          <w:rStyle w:val="NormalTok"/>
+        </w:rPr>
+        <w:t xml:space="preserve">(</w:t>
+      </w:r>
+      <w:r>
+        <w:br w:type="textWrapping"/>
+      </w:r>
+      <w:r>
+        <w:rPr>
+          <w:rStyle w:val="NormalTok"/>
+        </w:rPr>
+        <w:t xml:space="preserve">    </w:t>
+      </w:r>
+      <w:r>
+        <w:rPr>
+          <w:rStyle w:val="DataTypeTok"/>
+        </w:rPr>
+        <w:t xml:space="preserve">days  =</w:t>
+      </w:r>
+      <w:r>
+        <w:rPr>
+          <w:rStyle w:val="NormalTok"/>
+        </w:rPr>
+        <w:t xml:space="preserve"> </w:t>
+      </w:r>
+      <w:r>
+        <w:rPr>
+          <w:rStyle w:val="KeywordTok"/>
+        </w:rPr>
+        <w:t xml:space="preserve">seq_len</w:t>
+      </w:r>
+      <w:r>
+        <w:rPr>
+          <w:rStyle w:val="NormalTok"/>
+        </w:rPr>
+        <w:t xml:space="preserve">(py</w:t>
+      </w:r>
+      <w:r>
+        <w:rPr>
+          <w:rStyle w:val="OperatorTok"/>
+        </w:rPr>
+        <w:t xml:space="preserve">$</w:t>
+      </w:r>
+      <w:r>
+        <w:rPr>
+          <w:rStyle w:val="NormalTok"/>
+        </w:rPr>
+        <w:t xml:space="preserve">n_days </w:t>
+      </w:r>
+      <w:r>
+        <w:rPr>
+          <w:rStyle w:val="OperatorTok"/>
+        </w:rPr>
+        <w:t xml:space="preserve">+</w:t>
+      </w:r>
+      <w:r>
+        <w:rPr>
+          <w:rStyle w:val="StringTok"/>
         </w:rPr>
         <w:t xml:space="preserve"> </w:t>
       </w:r>
@@ -2545,7 +4101,13 @@
         <w:rPr>
           <w:rStyle w:val="DecValTok"/>
         </w:rPr>
-        <w:t xml:space="preserve">0</w:t>
+        <w:t xml:space="preserve">1</w:t>
+      </w:r>
+      <w:r>
+        <w:rPr>
+          <w:rStyle w:val="NormalTok"/>
+        </w:rPr>
+        <w:t xml:space="preserve">),</w:t>
       </w:r>
       <w:r>
         <w:br w:type="textWrapping"/>
@@ -2558,66 +4120,27 @@
       </w:r>
       <w:r>
         <w:rPr>
-          <w:rStyle w:val="ControlFlowTok"/>
-        </w:rPr>
-        <w:t xml:space="preserve">if</w:t>
-      </w:r>
-      <w:r>
-        <w:rPr>
-          <w:rStyle w:val="NormalTok"/>
-        </w:rPr>
-        <w:t xml:space="preserve"> Rn </w:t>
-      </w:r>
-      <w:r>
-        <w:rPr>
-          <w:rStyle w:val="OperatorTok"/>
-        </w:rPr>
-        <w:t xml:space="preserve">&lt;</w:t>
-      </w:r>
-      <w:r>
-        <w:rPr>
-          <w:rStyle w:val="NormalTok"/>
-        </w:rPr>
-        <w:t xml:space="preserve"> </w:t>
-      </w:r>
-      <w:r>
-        <w:rPr>
-          <w:rStyle w:val="DecValTok"/>
-        </w:rPr>
-        <w:t xml:space="preserve">0</w:t>
-      </w:r>
-      <w:r>
-        <w:rPr>
-          <w:rStyle w:val="NormalTok"/>
-        </w:rPr>
-        <w:t xml:space="preserve">:</w:t>
-      </w:r>
-      <w:r>
-        <w:br w:type="textWrapping"/>
-      </w:r>
-      <w:r>
-        <w:rPr>
-          <w:rStyle w:val="NormalTok"/>
-        </w:rPr>
-        <w:t xml:space="preserve">        Rn </w:t>
-      </w:r>
-      <w:r>
-        <w:rPr>
-          <w:rStyle w:val="OperatorTok"/>
-        </w:rPr>
-        <w:t xml:space="preserve">=</w:t>
-      </w:r>
-      <w:r>
-        <w:rPr>
-          <w:rStyle w:val="NormalTok"/>
-        </w:rPr>
-        <w:t xml:space="preserve"> </w:t>
-      </w:r>
-      <w:r>
-        <w:rPr>
-          <w:rStyle w:val="DecValTok"/>
-        </w:rPr>
-        <w:t xml:space="preserve">0</w:t>
+          <w:rStyle w:val="DataTypeTok"/>
+        </w:rPr>
+        <w:t xml:space="preserve">Susc  =</w:t>
+      </w:r>
+      <w:r>
+        <w:rPr>
+          <w:rStyle w:val="NormalTok"/>
+        </w:rPr>
+        <w:t xml:space="preserve"> py</w:t>
+      </w:r>
+      <w:r>
+        <w:rPr>
+          <w:rStyle w:val="OperatorTok"/>
+        </w:rPr>
+        <w:t xml:space="preserve">$</w:t>
+      </w:r>
+      <w:r>
+        <w:rPr>
+          <w:rStyle w:val="NormalTok"/>
+        </w:rPr>
+        <w:t xml:space="preserve">s,</w:t>
       </w:r>
       <w:r>
         <w:br w:type="textWrapping"/>
@@ -2629,37 +4152,100 @@
         <w:t xml:space="preserve">    </w:t>
       </w:r>
       <w:r>
-        <w:br w:type="textWrapping"/>
-      </w:r>
-      <w:r>
-        <w:rPr>
-          <w:rStyle w:val="NormalTok"/>
-        </w:rPr>
-        <w:t xml:space="preserve">    scale </w:t>
-      </w:r>
-      <w:r>
-        <w:rPr>
-          <w:rStyle w:val="OperatorTok"/>
-        </w:rPr>
-        <w:t xml:space="preserve">=</w:t>
-      </w:r>
-      <w:r>
-        <w:rPr>
-          <w:rStyle w:val="NormalTok"/>
-        </w:rPr>
-        <w:t xml:space="preserve"> N </w:t>
-      </w:r>
-      <w:r>
-        <w:rPr>
-          <w:rStyle w:val="OperatorTok"/>
-        </w:rPr>
-        <w:t xml:space="preserve">/</w:t>
-      </w:r>
-      <w:r>
-        <w:rPr>
-          <w:rStyle w:val="NormalTok"/>
-        </w:rPr>
-        <w:t xml:space="preserve"> (Sn </w:t>
+        <w:rPr>
+          <w:rStyle w:val="DataTypeTok"/>
+        </w:rPr>
+        <w:t xml:space="preserve">Infct =</w:t>
+      </w:r>
+      <w:r>
+        <w:rPr>
+          <w:rStyle w:val="NormalTok"/>
+        </w:rPr>
+        <w:t xml:space="preserve"> py</w:t>
+      </w:r>
+      <w:r>
+        <w:rPr>
+          <w:rStyle w:val="OperatorTok"/>
+        </w:rPr>
+        <w:t xml:space="preserve">$</w:t>
+      </w:r>
+      <w:r>
+        <w:rPr>
+          <w:rStyle w:val="NormalTok"/>
+        </w:rPr>
+        <w:t xml:space="preserve">i,</w:t>
+      </w:r>
+      <w:r>
+        <w:br w:type="textWrapping"/>
+      </w:r>
+      <w:r>
+        <w:rPr>
+          <w:rStyle w:val="NormalTok"/>
+        </w:rPr>
+        <w:t xml:space="preserve">    </w:t>
+      </w:r>
+      <w:r>
+        <w:rPr>
+          <w:rStyle w:val="DataTypeTok"/>
+        </w:rPr>
+        <w:t xml:space="preserve">Recov =</w:t>
+      </w:r>
+      <w:r>
+        <w:rPr>
+          <w:rStyle w:val="NormalTok"/>
+        </w:rPr>
+        <w:t xml:space="preserve"> py</w:t>
+      </w:r>
+      <w:r>
+        <w:rPr>
+          <w:rStyle w:val="OperatorTok"/>
+        </w:rPr>
+        <w:t xml:space="preserve">$</w:t>
+      </w:r>
+      <w:r>
+        <w:rPr>
+          <w:rStyle w:val="NormalTok"/>
+        </w:rPr>
+        <w:t xml:space="preserve">r</w:t>
+      </w:r>
+      <w:r>
+        <w:br w:type="textWrapping"/>
+      </w:r>
+      <w:r>
+        <w:rPr>
+          <w:rStyle w:val="NormalTok"/>
+        </w:rPr>
+        <w:t xml:space="preserve">)</w:t>
+      </w:r>
+      <w:r>
+        <w:br w:type="textWrapping"/>
+      </w:r>
+      <w:r>
+        <w:br w:type="textWrapping"/>
+      </w:r>
+      <w:r>
+        <w:rPr>
+          <w:rStyle w:val="KeywordTok"/>
+        </w:rPr>
+        <w:t xml:space="preserve">ggplot</w:t>
+      </w:r>
+      <w:r>
+        <w:rPr>
+          <w:rStyle w:val="NormalTok"/>
+        </w:rPr>
+        <w:t xml:space="preserve">(</w:t>
+      </w:r>
+      <w:r>
+        <w:rPr>
+          <w:rStyle w:val="DataTypeTok"/>
+        </w:rPr>
+        <w:t xml:space="preserve">data =</w:t>
+      </w:r>
+      <w:r>
+        <w:rPr>
+          <w:rStyle w:val="NormalTok"/>
+        </w:rPr>
+        <w:t xml:space="preserve"> res_df) </w:t>
       </w:r>
       <w:r>
         <w:rPr>
@@ -2668,10 +4254,37 @@
         <w:t xml:space="preserve">+</w:t>
       </w:r>
       <w:r>
-        <w:rPr>
-          <w:rStyle w:val="NormalTok"/>
-        </w:rPr>
-        <w:t xml:space="preserve"> In </w:t>
+        <w:br w:type="textWrapping"/>
+      </w:r>
+      <w:r>
+        <w:rPr>
+          <w:rStyle w:val="StringTok"/>
+        </w:rPr>
+        <w:t xml:space="preserve">    </w:t>
+      </w:r>
+      <w:r>
+        <w:rPr>
+          <w:rStyle w:val="KeywordTok"/>
+        </w:rPr>
+        <w:t xml:space="preserve">aes</w:t>
+      </w:r>
+      <w:r>
+        <w:rPr>
+          <w:rStyle w:val="NormalTok"/>
+        </w:rPr>
+        <w:t xml:space="preserve">(</w:t>
+      </w:r>
+      <w:r>
+        <w:rPr>
+          <w:rStyle w:val="DataTypeTok"/>
+        </w:rPr>
+        <w:t xml:space="preserve">x =</w:t>
+      </w:r>
+      <w:r>
+        <w:rPr>
+          <w:rStyle w:val="NormalTok"/>
+        </w:rPr>
+        <w:t xml:space="preserve"> days) </w:t>
       </w:r>
       <w:r>
         <w:rPr>
@@ -2680,139 +4293,73 @@
         <w:t xml:space="preserve">+</w:t>
       </w:r>
       <w:r>
-        <w:rPr>
-          <w:rStyle w:val="NormalTok"/>
-        </w:rPr>
-        <w:t xml:space="preserve"> Rn)</w:t>
-      </w:r>
-      <w:r>
-        <w:br w:type="textWrapping"/>
-      </w:r>
-      <w:r>
-        <w:rPr>
-          <w:rStyle w:val="NormalTok"/>
+        <w:br w:type="textWrapping"/>
+      </w:r>
+      <w:r>
+        <w:rPr>
+          <w:rStyle w:val="StringTok"/>
         </w:rPr>
         <w:t xml:space="preserve">    </w:t>
       </w:r>
       <w:r>
         <w:rPr>
-          <w:rStyle w:val="ControlFlowTok"/>
-        </w:rPr>
-        <w:t xml:space="preserve">return</w:t>
-      </w:r>
-      <w:r>
-        <w:rPr>
-          <w:rStyle w:val="NormalTok"/>
-        </w:rPr>
-        <w:t xml:space="preserve"> Sn </w:t>
-      </w:r>
-      <w:r>
-        <w:rPr>
-          <w:rStyle w:val="OperatorTok"/>
-        </w:rPr>
-        <w:t xml:space="preserve">*</w:t>
-      </w:r>
-      <w:r>
-        <w:rPr>
-          <w:rStyle w:val="NormalTok"/>
-        </w:rPr>
-        <w:t xml:space="preserve"> scale, In </w:t>
-      </w:r>
-      <w:r>
-        <w:rPr>
-          <w:rStyle w:val="OperatorTok"/>
-        </w:rPr>
-        <w:t xml:space="preserve">*</w:t>
-      </w:r>
-      <w:r>
-        <w:rPr>
-          <w:rStyle w:val="NormalTok"/>
-        </w:rPr>
-        <w:t xml:space="preserve"> scale, Rn </w:t>
-      </w:r>
-      <w:r>
-        <w:rPr>
-          <w:rStyle w:val="OperatorTok"/>
-        </w:rPr>
-        <w:t xml:space="preserve">*</w:t>
-      </w:r>
-      <w:r>
-        <w:rPr>
-          <w:rStyle w:val="NormalTok"/>
-        </w:rPr>
-        <w:t xml:space="preserve"> scale</w:t>
-      </w:r>
-      <w:r>
-        <w:br w:type="textWrapping"/>
-      </w:r>
-      <w:r>
-        <w:br w:type="textWrapping"/>
-      </w:r>
-      <w:r>
-        <w:rPr>
-          <w:rStyle w:val="CommentTok"/>
-        </w:rPr>
-        <w:t xml:space="preserve"># Dynamic SIR </w:t>
-      </w:r>
-      <w:r>
-        <w:br w:type="textWrapping"/>
-      </w:r>
-      <w:r>
-        <w:rPr>
           <w:rStyle w:val="KeywordTok"/>
         </w:rPr>
-        <w:t xml:space="preserve">def</w:t>
-      </w:r>
-      <w:r>
-        <w:rPr>
-          <w:rStyle w:val="NormalTok"/>
-        </w:rPr>
-        <w:t xml:space="preserve"> sim_sir(S, I, R, beta, gamma, n_days, beta_decay </w:t>
-      </w:r>
-      <w:r>
-        <w:rPr>
-          <w:rStyle w:val="OperatorTok"/>
-        </w:rPr>
-        <w:t xml:space="preserve">=</w:t>
-      </w:r>
-      <w:r>
-        <w:rPr>
-          <w:rStyle w:val="NormalTok"/>
-        </w:rPr>
-        <w:t xml:space="preserve"> </w:t>
-      </w:r>
-      <w:r>
-        <w:rPr>
-          <w:rStyle w:val="VariableTok"/>
-        </w:rPr>
-        <w:t xml:space="preserve">None</w:t>
-      </w:r>
-      <w:r>
-        <w:rPr>
-          <w:rStyle w:val="NormalTok"/>
-        </w:rPr>
-        <w:t xml:space="preserve">):</w:t>
-      </w:r>
-      <w:r>
-        <w:br w:type="textWrapping"/>
-      </w:r>
-      <w:r>
-        <w:rPr>
-          <w:rStyle w:val="NormalTok"/>
-        </w:rPr>
-        <w:t xml:space="preserve">    N </w:t>
-      </w:r>
-      <w:r>
-        <w:rPr>
-          <w:rStyle w:val="OperatorTok"/>
-        </w:rPr>
-        <w:t xml:space="preserve">=</w:t>
-      </w:r>
-      <w:r>
-        <w:rPr>
-          <w:rStyle w:val="NormalTok"/>
-        </w:rPr>
-        <w:t xml:space="preserve"> S </w:t>
+        <w:t xml:space="preserve">geom_line</w:t>
+      </w:r>
+      <w:r>
+        <w:rPr>
+          <w:rStyle w:val="NormalTok"/>
+        </w:rPr>
+        <w:t xml:space="preserve">(</w:t>
+      </w:r>
+      <w:r>
+        <w:rPr>
+          <w:rStyle w:val="KeywordTok"/>
+        </w:rPr>
+        <w:t xml:space="preserve">aes</w:t>
+      </w:r>
+      <w:r>
+        <w:rPr>
+          <w:rStyle w:val="NormalTok"/>
+        </w:rPr>
+        <w:t xml:space="preserve">(</w:t>
+      </w:r>
+      <w:r>
+        <w:rPr>
+          <w:rStyle w:val="DataTypeTok"/>
+        </w:rPr>
+        <w:t xml:space="preserve">y =</w:t>
+      </w:r>
+      <w:r>
+        <w:rPr>
+          <w:rStyle w:val="NormalTok"/>
+        </w:rPr>
+        <w:t xml:space="preserve"> Susc), </w:t>
+      </w:r>
+      <w:r>
+        <w:rPr>
+          <w:rStyle w:val="DataTypeTok"/>
+        </w:rPr>
+        <w:t xml:space="preserve">colour =</w:t>
+      </w:r>
+      <w:r>
+        <w:rPr>
+          <w:rStyle w:val="NormalTok"/>
+        </w:rPr>
+        <w:t xml:space="preserve"> </w:t>
+      </w:r>
+      <w:r>
+        <w:rPr>
+          <w:rStyle w:val="StringTok"/>
+        </w:rPr>
+        <w:t xml:space="preserve">"black"</w:t>
+      </w:r>
+      <w:r>
+        <w:rPr>
+          <w:rStyle w:val="NormalTok"/>
+        </w:rPr>
+        <w:t xml:space="preserve">) </w:t>
       </w:r>
       <w:r>
         <w:rPr>
@@ -2822,9 +4369,78 @@
       </w:r>
       <w:r>
         <w:rPr>
-          <w:rStyle w:val="NormalTok"/>
-        </w:rPr>
-        <w:t xml:space="preserve"> I </w:t>
+          <w:rStyle w:val="StringTok"/>
+        </w:rPr>
+        <w:t xml:space="preserve"> </w:t>
+      </w:r>
+      <w:r>
+        <w:br w:type="textWrapping"/>
+      </w:r>
+      <w:r>
+        <w:rPr>
+          <w:rStyle w:val="StringTok"/>
+        </w:rPr>
+        <w:t xml:space="preserve">    </w:t>
+      </w:r>
+      <w:r>
+        <w:rPr>
+          <w:rStyle w:val="KeywordTok"/>
+        </w:rPr>
+        <w:t xml:space="preserve">geom_line</w:t>
+      </w:r>
+      <w:r>
+        <w:rPr>
+          <w:rStyle w:val="NormalTok"/>
+        </w:rPr>
+        <w:t xml:space="preserve">(</w:t>
+      </w:r>
+      <w:r>
+        <w:rPr>
+          <w:rStyle w:val="KeywordTok"/>
+        </w:rPr>
+        <w:t xml:space="preserve">aes</w:t>
+      </w:r>
+      <w:r>
+        <w:rPr>
+          <w:rStyle w:val="NormalTok"/>
+        </w:rPr>
+        <w:t xml:space="preserve">(</w:t>
+      </w:r>
+      <w:r>
+        <w:rPr>
+          <w:rStyle w:val="DataTypeTok"/>
+        </w:rPr>
+        <w:t xml:space="preserve">y =</w:t>
+      </w:r>
+      <w:r>
+        <w:rPr>
+          <w:rStyle w:val="NormalTok"/>
+        </w:rPr>
+        <w:t xml:space="preserve"> Infct), </w:t>
+      </w:r>
+      <w:r>
+        <w:rPr>
+          <w:rStyle w:val="DataTypeTok"/>
+        </w:rPr>
+        <w:t xml:space="preserve">colour =</w:t>
+      </w:r>
+      <w:r>
+        <w:rPr>
+          <w:rStyle w:val="NormalTok"/>
+        </w:rPr>
+        <w:t xml:space="preserve"> </w:t>
+      </w:r>
+      <w:r>
+        <w:rPr>
+          <w:rStyle w:val="StringTok"/>
+        </w:rPr>
+        <w:t xml:space="preserve">"red"</w:t>
+      </w:r>
+      <w:r>
+        <w:rPr>
+          <w:rStyle w:val="NormalTok"/>
+        </w:rPr>
+        <w:t xml:space="preserve">) </w:t>
       </w:r>
       <w:r>
         <w:rPr>
@@ -2834,273 +4450,78 @@
       </w:r>
       <w:r>
         <w:rPr>
-          <w:rStyle w:val="NormalTok"/>
-        </w:rPr>
-        <w:t xml:space="preserve"> R</w:t>
-      </w:r>
-      <w:r>
-        <w:br w:type="textWrapping"/>
-      </w:r>
-      <w:r>
-        <w:rPr>
-          <w:rStyle w:val="NormalTok"/>
-        </w:rPr>
-        <w:t xml:space="preserve">    s, i, r </w:t>
-      </w:r>
-      <w:r>
-        <w:rPr>
-          <w:rStyle w:val="OperatorTok"/>
-        </w:rPr>
-        <w:t xml:space="preserve">=</w:t>
-      </w:r>
-      <w:r>
-        <w:rPr>
-          <w:rStyle w:val="NormalTok"/>
-        </w:rPr>
-        <w:t xml:space="preserve"> [S], [I], [R]</w:t>
-      </w:r>
-      <w:r>
-        <w:br w:type="textWrapping"/>
-      </w:r>
-      <w:r>
-        <w:rPr>
-          <w:rStyle w:val="NormalTok"/>
+          <w:rStyle w:val="StringTok"/>
+        </w:rPr>
+        <w:t xml:space="preserve"> </w:t>
+      </w:r>
+      <w:r>
+        <w:br w:type="textWrapping"/>
+      </w:r>
+      <w:r>
+        <w:rPr>
+          <w:rStyle w:val="StringTok"/>
         </w:rPr>
         <w:t xml:space="preserve">    </w:t>
       </w:r>
       <w:r>
         <w:rPr>
-          <w:rStyle w:val="ControlFlowTok"/>
-        </w:rPr>
-        <w:t xml:space="preserve">for</w:t>
-      </w:r>
-      <w:r>
-        <w:rPr>
-          <w:rStyle w:val="NormalTok"/>
-        </w:rPr>
-        <w:t xml:space="preserve"> day </w:t>
-      </w:r>
-      <w:r>
-        <w:rPr>
           <w:rStyle w:val="KeywordTok"/>
         </w:rPr>
-        <w:t xml:space="preserve">in</w:t>
-      </w:r>
-      <w:r>
-        <w:rPr>
-          <w:rStyle w:val="NormalTok"/>
-        </w:rPr>
-        <w:t xml:space="preserve"> </w:t>
-      </w:r>
-      <w:r>
-        <w:rPr>
-          <w:rStyle w:val="BuiltInTok"/>
-        </w:rPr>
-        <w:t xml:space="preserve">range</w:t>
-      </w:r>
-      <w:r>
-        <w:rPr>
-          <w:rStyle w:val="NormalTok"/>
-        </w:rPr>
-        <w:t xml:space="preserve">(n_days):</w:t>
-      </w:r>
-      <w:r>
-        <w:br w:type="textWrapping"/>
-      </w:r>
-      <w:r>
-        <w:rPr>
-          <w:rStyle w:val="NormalTok"/>
-        </w:rPr>
-        <w:t xml:space="preserve">        y </w:t>
-      </w:r>
-      <w:r>
-        <w:rPr>
-          <w:rStyle w:val="OperatorTok"/>
-        </w:rPr>
-        <w:t xml:space="preserve">=</w:t>
-      </w:r>
-      <w:r>
-        <w:rPr>
-          <w:rStyle w:val="NormalTok"/>
-        </w:rPr>
-        <w:t xml:space="preserve"> S, I, R</w:t>
-      </w:r>
-      <w:r>
-        <w:br w:type="textWrapping"/>
-      </w:r>
-      <w:r>
-        <w:rPr>
-          <w:rStyle w:val="NormalTok"/>
-        </w:rPr>
-        <w:t xml:space="preserve">        S, I, R </w:t>
-      </w:r>
-      <w:r>
-        <w:rPr>
-          <w:rStyle w:val="OperatorTok"/>
-        </w:rPr>
-        <w:t xml:space="preserve">=</w:t>
-      </w:r>
-      <w:r>
-        <w:rPr>
-          <w:rStyle w:val="NormalTok"/>
-        </w:rPr>
-        <w:t xml:space="preserve"> sir(y, beta, gamma, N)</w:t>
-      </w:r>
-      <w:r>
-        <w:br w:type="textWrapping"/>
-      </w:r>
-      <w:r>
-        <w:rPr>
-          <w:rStyle w:val="NormalTok"/>
-        </w:rPr>
-        <w:t xml:space="preserve">        </w:t>
-      </w:r>
-      <w:r>
-        <w:rPr>
-          <w:rStyle w:val="ControlFlowTok"/>
-        </w:rPr>
-        <w:t xml:space="preserve">if</w:t>
-      </w:r>
-      <w:r>
-        <w:rPr>
-          <w:rStyle w:val="NormalTok"/>
-        </w:rPr>
-        <w:t xml:space="preserve"> beta_decay:</w:t>
-      </w:r>
-      <w:r>
-        <w:br w:type="textWrapping"/>
-      </w:r>
-      <w:r>
-        <w:rPr>
-          <w:rStyle w:val="NormalTok"/>
-        </w:rPr>
-        <w:t xml:space="preserve">            beta </w:t>
-      </w:r>
-      <w:r>
-        <w:rPr>
-          <w:rStyle w:val="OperatorTok"/>
-        </w:rPr>
-        <w:t xml:space="preserve">=</w:t>
-      </w:r>
-      <w:r>
-        <w:rPr>
-          <w:rStyle w:val="NormalTok"/>
-        </w:rPr>
-        <w:t xml:space="preserve"> beta </w:t>
-      </w:r>
-      <w:r>
-        <w:rPr>
-          <w:rStyle w:val="OperatorTok"/>
-        </w:rPr>
-        <w:t xml:space="preserve">*</w:t>
-      </w:r>
-      <w:r>
-        <w:rPr>
-          <w:rStyle w:val="NormalTok"/>
-        </w:rPr>
-        <w:t xml:space="preserve"> (</w:t>
-      </w:r>
-      <w:r>
-        <w:rPr>
-          <w:rStyle w:val="DecValTok"/>
-        </w:rPr>
-        <w:t xml:space="preserve">1</w:t>
-      </w:r>
-      <w:r>
-        <w:rPr>
-          <w:rStyle w:val="NormalTok"/>
-        </w:rPr>
-        <w:t xml:space="preserve"> </w:t>
-      </w:r>
-      <w:r>
-        <w:rPr>
-          <w:rStyle w:val="OperatorTok"/>
-        </w:rPr>
-        <w:t xml:space="preserve">-</w:t>
-      </w:r>
-      <w:r>
-        <w:rPr>
-          <w:rStyle w:val="NormalTok"/>
-        </w:rPr>
-        <w:t xml:space="preserve"> beta_decay)</w:t>
-      </w:r>
-      <w:r>
-        <w:br w:type="textWrapping"/>
-      </w:r>
-      <w:r>
-        <w:rPr>
-          <w:rStyle w:val="NormalTok"/>
-        </w:rPr>
-        <w:t xml:space="preserve">        s.append(S)</w:t>
-      </w:r>
-      <w:r>
-        <w:br w:type="textWrapping"/>
-      </w:r>
-      <w:r>
-        <w:rPr>
-          <w:rStyle w:val="NormalTok"/>
-        </w:rPr>
-        <w:t xml:space="preserve">        i.append(I)</w:t>
-      </w:r>
-      <w:r>
-        <w:br w:type="textWrapping"/>
-      </w:r>
-      <w:r>
-        <w:rPr>
-          <w:rStyle w:val="NormalTok"/>
-        </w:rPr>
-        <w:t xml:space="preserve">        r.append(R)</w:t>
-      </w:r>
-      <w:r>
-        <w:br w:type="textWrapping"/>
-      </w:r>
-      <w:r>
-        <w:rPr>
-          <w:rStyle w:val="NormalTok"/>
-        </w:rPr>
-        <w:t xml:space="preserve">            </w:t>
-      </w:r>
-      <w:r>
-        <w:br w:type="textWrapping"/>
-      </w:r>
-      <w:r>
-        <w:rPr>
-          <w:rStyle w:val="NormalTok"/>
-        </w:rPr>
-        <w:t xml:space="preserve">    s, i, r </w:t>
-      </w:r>
-      <w:r>
-        <w:rPr>
-          <w:rStyle w:val="OperatorTok"/>
-        </w:rPr>
-        <w:t xml:space="preserve">=</w:t>
-      </w:r>
-      <w:r>
-        <w:rPr>
-          <w:rStyle w:val="NormalTok"/>
-        </w:rPr>
-        <w:t xml:space="preserve"> np.array(s), np.array(i), np.array(r)</w:t>
-      </w:r>
-      <w:r>
-        <w:br w:type="textWrapping"/>
-      </w:r>
-      <w:r>
-        <w:rPr>
-          <w:rStyle w:val="NormalTok"/>
-        </w:rPr>
-        <w:t xml:space="preserve">    </w:t>
-      </w:r>
-      <w:r>
-        <w:rPr>
-          <w:rStyle w:val="ControlFlowTok"/>
-        </w:rPr>
-        <w:t xml:space="preserve">return</w:t>
-      </w:r>
-      <w:r>
-        <w:rPr>
-          <w:rStyle w:val="NormalTok"/>
-        </w:rPr>
-        <w:t xml:space="preserve"> s, i, r</w:t>
+        <w:t xml:space="preserve">geom_line</w:t>
+      </w:r>
+      <w:r>
+        <w:rPr>
+          <w:rStyle w:val="NormalTok"/>
+        </w:rPr>
+        <w:t xml:space="preserve">(</w:t>
+      </w:r>
+      <w:r>
+        <w:rPr>
+          <w:rStyle w:val="KeywordTok"/>
+        </w:rPr>
+        <w:t xml:space="preserve">aes</w:t>
+      </w:r>
+      <w:r>
+        <w:rPr>
+          <w:rStyle w:val="NormalTok"/>
+        </w:rPr>
+        <w:t xml:space="preserve">(</w:t>
+      </w:r>
+      <w:r>
+        <w:rPr>
+          <w:rStyle w:val="DataTypeTok"/>
+        </w:rPr>
+        <w:t xml:space="preserve">y =</w:t>
+      </w:r>
+      <w:r>
+        <w:rPr>
+          <w:rStyle w:val="NormalTok"/>
+        </w:rPr>
+        <w:t xml:space="preserve"> Recov), </w:t>
+      </w:r>
+      <w:r>
+        <w:rPr>
+          <w:rStyle w:val="DataTypeTok"/>
+        </w:rPr>
+        <w:t xml:space="preserve">colour =</w:t>
+      </w:r>
+      <w:r>
+        <w:rPr>
+          <w:rStyle w:val="NormalTok"/>
+        </w:rPr>
+        <w:t xml:space="preserve"> </w:t>
+      </w:r>
+      <w:r>
+        <w:rPr>
+          <w:rStyle w:val="StringTok"/>
+        </w:rPr>
+        <w:t xml:space="preserve">"green"</w:t>
+      </w:r>
+      <w:r>
+        <w:rPr>
+          <w:rStyle w:val="NormalTok"/>
+        </w:rPr>
+        <w:t xml:space="preserve">)</w:t>
       </w:r>
     </w:p>
     <w:p>
@@ -3108,139 +4529,46 @@
         <w:pStyle w:val="FirstParagraph"/>
       </w:pPr>
       <w:r>
-        <w:t xml:space="preserve">Run the model, assuming no decay in contact rate over the next 30 days.</w:t>
-      </w:r>
-    </w:p>
-    <w:p>
-      <w:pPr>
-        <w:pStyle w:val="SourceCode"/>
-      </w:pPr>
-      <w:r>
-        <w:rPr>
-          <w:rStyle w:val="NormalTok"/>
-        </w:rPr>
-        <w:t xml:space="preserve">n_days </w:t>
-      </w:r>
-      <w:r>
-        <w:rPr>
-          <w:rStyle w:val="OperatorTok"/>
-        </w:rPr>
-        <w:t xml:space="preserve">=</w:t>
-      </w:r>
-      <w:r>
-        <w:rPr>
-          <w:rStyle w:val="NormalTok"/>
-        </w:rPr>
-        <w:t xml:space="preserve"> </w:t>
-      </w:r>
-      <w:r>
-        <w:rPr>
-          <w:rStyle w:val="DecValTok"/>
-        </w:rPr>
-        <w:t xml:space="preserve">30</w:t>
-      </w:r>
-      <w:r>
-        <w:br w:type="textWrapping"/>
-      </w:r>
-      <w:r>
-        <w:rPr>
-          <w:rStyle w:val="NormalTok"/>
-        </w:rPr>
-        <w:t xml:space="preserve">beta_decay </w:t>
-      </w:r>
-      <w:r>
-        <w:rPr>
-          <w:rStyle w:val="OperatorTok"/>
-        </w:rPr>
-        <w:t xml:space="preserve">=</w:t>
-      </w:r>
-      <w:r>
-        <w:rPr>
-          <w:rStyle w:val="NormalTok"/>
-        </w:rPr>
-        <w:t xml:space="preserve"> </w:t>
-      </w:r>
-      <w:r>
-        <w:rPr>
-          <w:rStyle w:val="FloatTok"/>
-        </w:rPr>
-        <w:t xml:space="preserve">0.0</w:t>
-      </w:r>
-      <w:r>
-        <w:br w:type="textWrapping"/>
-      </w:r>
-      <w:r>
-        <w:br w:type="textWrapping"/>
-      </w:r>
-      <w:r>
-        <w:rPr>
-          <w:rStyle w:val="NormalTok"/>
-        </w:rPr>
-        <w:t xml:space="preserve">s, i, r </w:t>
-      </w:r>
-      <w:r>
-        <w:rPr>
-          <w:rStyle w:val="OperatorTok"/>
-        </w:rPr>
-        <w:t xml:space="preserve">=</w:t>
-      </w:r>
-      <w:r>
-        <w:rPr>
-          <w:rStyle w:val="NormalTok"/>
-        </w:rPr>
-        <w:t xml:space="preserve"> sim_sir(S, I, R, beta, gamma, n_days, beta_decay </w:t>
-      </w:r>
-      <w:r>
-        <w:rPr>
-          <w:rStyle w:val="OperatorTok"/>
-        </w:rPr>
-        <w:t xml:space="preserve">=</w:t>
-      </w:r>
-      <w:r>
-        <w:rPr>
-          <w:rStyle w:val="NormalTok"/>
-        </w:rPr>
-        <w:t xml:space="preserve"> beta_decay)</w:t>
-      </w:r>
-    </w:p>
-    <w:p>
-      <w:pPr>
-        <w:pStyle w:val="FirstParagraph"/>
-      </w:pPr>
-      <w:r>
-        <w:rPr>
-          <w:b/>
-        </w:rPr>
-        <w:t xml:space="preserve">ERROR</w:t>
-      </w:r>
-      <w:r>
-        <w:t xml:space="preserve">:</w:t>
-      </w:r>
-      <w:r>
-        <w:t xml:space="preserve"> </w:t>
-      </w:r>
-      <w:r>
-        <w:rPr>
-          <w:rStyle w:val="VerbatimChar"/>
-        </w:rPr>
-        <w:t xml:space="preserve">Error in py_call_impl(callable, dots$args, dots$keywords) :</w:t>
-      </w:r>
-      <w:r>
-        <w:t xml:space="preserve"> </w:t>
-      </w:r>
-      <w:r>
-        <w:rPr>
-          <w:rStyle w:val="VerbatimChar"/>
-        </w:rPr>
-        <w:t xml:space="preserve">TypeError: unsupported operand type(s) for +: 'float' and 'type'</w:t>
-      </w:r>
-    </w:p>
-    <w:p>
-      <w:pPr>
-        <w:pStyle w:val="BodyText"/>
-      </w:pPr>
-      <w:r>
-        <w:t xml:space="preserve">We now inspect the results of this model</w:t>
+        <w:drawing>
+          <wp:inline>
+            <wp:extent cx="5334000" cy="4267200"/>
+            <wp:effectExtent b="0" l="0" r="0" t="0"/>
+            <wp:docPr descr="" title="" id="1" name="Picture"/>
+            <a:graphic>
+              <a:graphicData uri="http://schemas.openxmlformats.org/drawingml/2006/picture">
+                <pic:pic>
+                  <pic:nvPicPr>
+                    <pic:cNvPr descr="sflCHARM_reticulate_test_20200404_files/figure-docx/unnamed-chunk-13-1.png" id="0" name="Picture"/>
+                    <pic:cNvPicPr>
+                      <a:picLocks noChangeArrowheads="1" noChangeAspect="1"/>
+                    </pic:cNvPicPr>
+                  </pic:nvPicPr>
+                  <pic:blipFill>
+                    <a:blip r:embed="rId30"/>
+                    <a:stretch>
+                      <a:fillRect/>
+                    </a:stretch>
+                  </pic:blipFill>
+                  <pic:spPr bwMode="auto">
+                    <a:xfrm>
+                      <a:off x="0" y="0"/>
+                      <a:ext cx="5334000" cy="4267200"/>
+                    </a:xfrm>
+                    <a:prstGeom prst="rect">
+                      <a:avLst/>
+                    </a:prstGeom>
+                    <a:noFill/>
+                    <a:ln w="9525">
+                      <a:noFill/>
+                      <a:headEnd/>
+                      <a:tailEnd/>
+                    </a:ln>
+                  </pic:spPr>
+                </pic:pic>
+              </a:graphicData>
+            </a:graphic>
+          </wp:inline>
+        </w:drawing>
       </w:r>
     </w:p>
     <w:sectPr/>

</xml_diff>